<commit_message>
added examples and started vignette
</commit_message>
<xml_diff>
--- a/StreamNetworkTools/vignettes/SNT_Examples.docx
+++ b/StreamNetworkTools/vignettes/SNT_Examples.docx
@@ -41,7 +41,7 @@
         <w:t xml:space="preserve"> </w:t>
       </w:r>
       <w:r>
-        <w:t xml:space="preserve">09:32:37</w:t>
+        <w:t xml:space="preserve">21:02:52</w:t>
       </w:r>
       <w:r>
         <w:t xml:space="preserve"> </w:t>
@@ -58,37 +58,28 @@
         <w:rPr>
           <w:rStyle w:val="CommentTok"/>
         </w:rPr>
-        <w:t xml:space="preserve">#install.packages(devtools)</w:t>
-      </w:r>
-      <w:r>
-        <w:br w:type="textWrapping"/>
-      </w:r>
-      <w:r>
-        <w:rPr>
-          <w:rStyle w:val="CommentTok"/>
-        </w:rPr>
-        <w:t xml:space="preserve">#lib</w:t>
-      </w:r>
-      <w:r>
-        <w:br w:type="textWrapping"/>
-      </w:r>
-      <w:r>
-        <w:br w:type="textWrapping"/>
-      </w:r>
-      <w:r>
-        <w:rPr>
-          <w:rStyle w:val="CommentTok"/>
-        </w:rPr>
-        <w:t xml:space="preserve">#install and load devtools</w:t>
-      </w:r>
-      <w:r>
-        <w:br w:type="textWrapping"/>
-      </w:r>
-      <w:r>
-        <w:rPr>
-          <w:rStyle w:val="CommentTok"/>
-        </w:rPr>
-        <w:t xml:space="preserve">#install.packages(devtools)</w:t>
+        <w:t xml:space="preserve"># example workflow for StreamNetworkTools</w:t>
+      </w:r>
+      <w:r>
+        <w:br w:type="textWrapping"/>
+      </w:r>
+      <w:r>
+        <w:br w:type="textWrapping"/>
+      </w:r>
+      <w:r>
+        <w:rPr>
+          <w:rStyle w:val="CommentTok"/>
+        </w:rPr>
+        <w:t xml:space="preserve"># install devtools if not already</w:t>
+      </w:r>
+      <w:r>
+        <w:br w:type="textWrapping"/>
+      </w:r>
+      <w:r>
+        <w:rPr>
+          <w:rStyle w:val="CommentTok"/>
+        </w:rPr>
+        <w:t xml:space="preserve"># install.packages(devtools)</w:t>
       </w:r>
       <w:r>
         <w:br w:type="textWrapping"/>
@@ -137,16 +128,16 @@
         <w:rPr>
           <w:rStyle w:val="CommentTok"/>
         </w:rPr>
-        <w:t xml:space="preserve">#install StreamNetworkTools from github repository</w:t>
-      </w:r>
-      <w:r>
-        <w:br w:type="textWrapping"/>
-      </w:r>
-      <w:r>
-        <w:rPr>
-          <w:rStyle w:val="CommentTok"/>
-        </w:rPr>
-        <w:t xml:space="preserve">#install_git("https://github.com/dkopp3/StreamNetworkTools_git.git", subdir = "StreamNetworkTools")</w:t>
+        <w:t xml:space="preserve"># install StreamNetworkTools from github repository</w:t>
+      </w:r>
+      <w:r>
+        <w:br w:type="textWrapping"/>
+      </w:r>
+      <w:r>
+        <w:rPr>
+          <w:rStyle w:val="CommentTok"/>
+        </w:rPr>
+        <w:t xml:space="preserve"># install_git("https://github.com/dkopp3/StreamNetworkTools_git.git", subdir = "StreamNetworkTools")</w:t>
       </w:r>
       <w:r>
         <w:br w:type="textWrapping"/>
@@ -173,7 +164,7 @@
         <w:rPr>
           <w:rStyle w:val="CommentTok"/>
         </w:rPr>
-        <w:t xml:space="preserve">#check package help</w:t>
+        <w:t xml:space="preserve">#check SNT package help for avaialble functions</w:t>
       </w:r>
       <w:r>
         <w:br w:type="textWrapping"/>
@@ -194,7 +185,7 @@
         <w:rPr>
           <w:rStyle w:val="DataTypeTok"/>
         </w:rPr>
-        <w:t xml:space="preserve">package=</w:t>
+        <w:t xml:space="preserve">package =</w:t>
       </w:r>
       <w:r>
         <w:rPr>
@@ -207,6 +198,2757 @@
           <w:rStyle w:val="NormalTok"/>
         </w:rPr>
         <w:t xml:space="preserve">)</w:t>
+      </w:r>
+      <w:r>
+        <w:br w:type="textWrapping"/>
+      </w:r>
+      <w:r>
+        <w:br w:type="textWrapping"/>
+      </w:r>
+      <w:r>
+        <w:rPr>
+          <w:rStyle w:val="CommentTok"/>
+        </w:rPr>
+        <w:t xml:space="preserve"># to begin download NHDPlusV2 data for Vector Processing Unit (VPU) of interest</w:t>
+      </w:r>
+      <w:r>
+        <w:br w:type="textWrapping"/>
+      </w:r>
+      <w:r>
+        <w:rPr>
+          <w:rStyle w:val="CommentTok"/>
+        </w:rPr>
+        <w:t xml:space="preserve"># here we are using VPU 11 which includes Arkansas, Red and White River basins</w:t>
+      </w:r>
+      <w:r>
+        <w:br w:type="textWrapping"/>
+      </w:r>
+      <w:r>
+        <w:rPr>
+          <w:rStyle w:val="CommentTok"/>
+        </w:rPr>
+        <w:t xml:space="preserve"># check function documentation for further details</w:t>
+      </w:r>
+      <w:r>
+        <w:br w:type="textWrapping"/>
+      </w:r>
+      <w:r>
+        <w:rPr>
+          <w:rStyle w:val="CommentTok"/>
+        </w:rPr>
+        <w:t xml:space="preserve"># setwd to example folder - where NHDPlusV2 data will be downloaded</w:t>
+      </w:r>
+      <w:r>
+        <w:br w:type="textWrapping"/>
+      </w:r>
+      <w:r>
+        <w:br w:type="textWrapping"/>
+      </w:r>
+      <w:r>
+        <w:rPr>
+          <w:rStyle w:val="KeywordTok"/>
+        </w:rPr>
+        <w:t xml:space="preserve">setwd</w:t>
+      </w:r>
+      <w:r>
+        <w:rPr>
+          <w:rStyle w:val="NormalTok"/>
+        </w:rPr>
+        <w:t xml:space="preserve">(</w:t>
+      </w:r>
+      <w:r>
+        <w:rPr>
+          <w:rStyle w:val="StringTok"/>
+        </w:rPr>
+        <w:t xml:space="preserve">"C:/Users/Darin/Dropbox/Dissertation/Chapter_2_StreamNetworkTools/StreamNetworkTools_git/Example_Data"</w:t>
+      </w:r>
+      <w:r>
+        <w:rPr>
+          <w:rStyle w:val="NormalTok"/>
+        </w:rPr>
+        <w:t xml:space="preserve">)</w:t>
+      </w:r>
+      <w:r>
+        <w:br w:type="textWrapping"/>
+      </w:r>
+      <w:r>
+        <w:br w:type="textWrapping"/>
+      </w:r>
+      <w:r>
+        <w:rPr>
+          <w:rStyle w:val="CommentTok"/>
+        </w:rPr>
+        <w:t xml:space="preserve"># check documentation</w:t>
+      </w:r>
+      <w:r>
+        <w:br w:type="textWrapping"/>
+      </w:r>
+      <w:r>
+        <w:rPr>
+          <w:rStyle w:val="CommentTok"/>
+        </w:rPr>
+        <w:t xml:space="preserve"># net_nhdplus</w:t>
+      </w:r>
+      <w:r>
+        <w:br w:type="textWrapping"/>
+      </w:r>
+      <w:r>
+        <w:rPr>
+          <w:rStyle w:val="CommentTok"/>
+        </w:rPr>
+        <w:t xml:space="preserve"># can download all available data for vpu but sppecified only files needed to run streamNetworkTools</w:t>
+      </w:r>
+      <w:r>
+        <w:br w:type="textWrapping"/>
+      </w:r>
+      <w:r>
+        <w:rPr>
+          <w:rStyle w:val="CommentTok"/>
+        </w:rPr>
+        <w:t xml:space="preserve"># this can be time consuming, be patient it only has to be done once</w:t>
+      </w:r>
+      <w:r>
+        <w:br w:type="textWrapping"/>
+      </w:r>
+      <w:r>
+        <w:rPr>
+          <w:rStyle w:val="CommentTok"/>
+        </w:rPr>
+        <w:t xml:space="preserve"># data for VPU is already present in example data folder</w:t>
+      </w:r>
+      <w:r>
+        <w:br w:type="textWrapping"/>
+      </w:r>
+      <w:r>
+        <w:br w:type="textWrapping"/>
+      </w:r>
+      <w:r>
+        <w:rPr>
+          <w:rStyle w:val="CommentTok"/>
+        </w:rPr>
+        <w:t xml:space="preserve">#net_nhdplus(nhdplus_path = getwd(), download = "http",</w:t>
+      </w:r>
+      <w:r>
+        <w:br w:type="textWrapping"/>
+      </w:r>
+      <w:r>
+        <w:rPr>
+          <w:rStyle w:val="NormalTok"/>
+        </w:rPr>
+        <w:t xml:space="preserve"> </w:t>
+      </w:r>
+      <w:r>
+        <w:rPr>
+          <w:rStyle w:val="CommentTok"/>
+        </w:rPr>
+        <w:t xml:space="preserve">#           vpu = 11, files = c("NHDPlusAttributes", "NHDSnapshot",</w:t>
+      </w:r>
+      <w:r>
+        <w:br w:type="textWrapping"/>
+      </w:r>
+      <w:r>
+        <w:rPr>
+          <w:rStyle w:val="NormalTok"/>
+        </w:rPr>
+        <w:t xml:space="preserve">  </w:t>
+      </w:r>
+      <w:r>
+        <w:rPr>
+          <w:rStyle w:val="CommentTok"/>
+        </w:rPr>
+        <w:t xml:space="preserve">#                              "NHDPlusCatchment", "VPUAttributeExtension",</w:t>
+      </w:r>
+      <w:r>
+        <w:br w:type="textWrapping"/>
+      </w:r>
+      <w:r>
+        <w:rPr>
+          <w:rStyle w:val="NormalTok"/>
+        </w:rPr>
+        <w:t xml:space="preserve">   </w:t>
+      </w:r>
+      <w:r>
+        <w:rPr>
+          <w:rStyle w:val="CommentTok"/>
+        </w:rPr>
+        <w:t xml:space="preserve">#                             "VogelExtension", "EROMExtension"),</w:t>
+      </w:r>
+      <w:r>
+        <w:br w:type="textWrapping"/>
+      </w:r>
+      <w:r>
+        <w:rPr>
+          <w:rStyle w:val="NormalTok"/>
+        </w:rPr>
+        <w:t xml:space="preserve">    </w:t>
+      </w:r>
+      <w:r>
+        <w:rPr>
+          <w:rStyle w:val="CommentTok"/>
+        </w:rPr>
+        <w:t xml:space="preserve">#        zip_7 = "C:/Program Files/7-Zip")</w:t>
+      </w:r>
+      <w:r>
+        <w:br w:type="textWrapping"/>
+      </w:r>
+      <w:r>
+        <w:br w:type="textWrapping"/>
+      </w:r>
+      <w:r>
+        <w:rPr>
+          <w:rStyle w:val="CommentTok"/>
+        </w:rPr>
+        <w:t xml:space="preserve"># can run with for loop to download all VPU in CONUS</w:t>
+      </w:r>
+      <w:r>
+        <w:br w:type="textWrapping"/>
+      </w:r>
+      <w:r>
+        <w:rPr>
+          <w:rStyle w:val="CommentTok"/>
+        </w:rPr>
+        <w:t xml:space="preserve"># recommend running overnight</w:t>
+      </w:r>
+      <w:r>
+        <w:br w:type="textWrapping"/>
+      </w:r>
+      <w:r>
+        <w:br w:type="textWrapping"/>
+      </w:r>
+      <w:r>
+        <w:rPr>
+          <w:rStyle w:val="CommentTok"/>
+        </w:rPr>
+        <w:t xml:space="preserve">#vpus&lt;- c("01","02","03N","03S","03W","04","05","06","07","08","09","10U",</w:t>
+      </w:r>
+      <w:r>
+        <w:br w:type="textWrapping"/>
+      </w:r>
+      <w:r>
+        <w:rPr>
+          <w:rStyle w:val="NormalTok"/>
+        </w:rPr>
+        <w:t xml:space="preserve"> </w:t>
+      </w:r>
+      <w:r>
+        <w:rPr>
+          <w:rStyle w:val="CommentTok"/>
+        </w:rPr>
+        <w:t xml:space="preserve">#        "10L","11","12","13","14","15","16","17","18")</w:t>
+      </w:r>
+      <w:r>
+        <w:br w:type="textWrapping"/>
+      </w:r>
+      <w:r>
+        <w:br w:type="textWrapping"/>
+      </w:r>
+      <w:r>
+        <w:rPr>
+          <w:rStyle w:val="CommentTok"/>
+        </w:rPr>
+        <w:t xml:space="preserve"># for (i in vpus){</w:t>
+      </w:r>
+      <w:r>
+        <w:br w:type="textWrapping"/>
+      </w:r>
+      <w:r>
+        <w:rPr>
+          <w:rStyle w:val="NormalTok"/>
+        </w:rPr>
+        <w:t xml:space="preserve">  </w:t>
+      </w:r>
+      <w:r>
+        <w:rPr>
+          <w:rStyle w:val="CommentTok"/>
+        </w:rPr>
+        <w:t xml:space="preserve"># net_nhdplus(nhdplus_path = getwd(), download = "http",</w:t>
+      </w:r>
+      <w:r>
+        <w:br w:type="textWrapping"/>
+      </w:r>
+      <w:r>
+        <w:rPr>
+          <w:rStyle w:val="NormalTok"/>
+        </w:rPr>
+        <w:t xml:space="preserve">   </w:t>
+      </w:r>
+      <w:r>
+        <w:rPr>
+          <w:rStyle w:val="CommentTok"/>
+        </w:rPr>
+        <w:t xml:space="preserve">#            vpu = i, files = c("NHDPlusAttributes", "NHDSnapshot",</w:t>
+      </w:r>
+      <w:r>
+        <w:br w:type="textWrapping"/>
+      </w:r>
+      <w:r>
+        <w:rPr>
+          <w:rStyle w:val="NormalTok"/>
+        </w:rPr>
+        <w:t xml:space="preserve">    </w:t>
+      </w:r>
+      <w:r>
+        <w:rPr>
+          <w:rStyle w:val="CommentTok"/>
+        </w:rPr>
+        <w:t xml:space="preserve">#                               "NHDPlusCatchment", "VPUAttributeExtension",</w:t>
+      </w:r>
+      <w:r>
+        <w:br w:type="textWrapping"/>
+      </w:r>
+      <w:r>
+        <w:rPr>
+          <w:rStyle w:val="NormalTok"/>
+        </w:rPr>
+        <w:t xml:space="preserve">     </w:t>
+      </w:r>
+      <w:r>
+        <w:rPr>
+          <w:rStyle w:val="CommentTok"/>
+        </w:rPr>
+        <w:t xml:space="preserve">#                              "VogelExtension", "EROMExtension"),</w:t>
+      </w:r>
+      <w:r>
+        <w:br w:type="textWrapping"/>
+      </w:r>
+      <w:r>
+        <w:rPr>
+          <w:rStyle w:val="NormalTok"/>
+        </w:rPr>
+        <w:t xml:space="preserve">      </w:t>
+      </w:r>
+      <w:r>
+        <w:rPr>
+          <w:rStyle w:val="CommentTok"/>
+        </w:rPr>
+        <w:t xml:space="preserve">#         zip_7 = "C:/Program Files/7-Zip")</w:t>
+      </w:r>
+      <w:r>
+        <w:br w:type="textWrapping"/>
+      </w:r>
+      <w:r>
+        <w:rPr>
+          <w:rStyle w:val="CommentTok"/>
+        </w:rPr>
+        <w:t xml:space="preserve">#}</w:t>
+      </w:r>
+      <w:r>
+        <w:br w:type="textWrapping"/>
+      </w:r>
+      <w:r>
+        <w:br w:type="textWrapping"/>
+      </w:r>
+      <w:r>
+        <w:rPr>
+          <w:rStyle w:val="CommentTok"/>
+        </w:rPr>
+        <w:t xml:space="preserve"># net_sample randomly selects comid's of specified stream order from a vector processing unit</w:t>
+      </w:r>
+      <w:r>
+        <w:br w:type="textWrapping"/>
+      </w:r>
+      <w:r>
+        <w:rPr>
+          <w:rStyle w:val="CommentTok"/>
+        </w:rPr>
+        <w:t xml:space="preserve"># below identifies 3, fifth order comid's from VPU 11</w:t>
+      </w:r>
+      <w:r>
+        <w:br w:type="textWrapping"/>
+      </w:r>
+      <w:r>
+        <w:br w:type="textWrapping"/>
+      </w:r>
+      <w:r>
+        <w:rPr>
+          <w:rStyle w:val="NormalTok"/>
+        </w:rPr>
+        <w:t xml:space="preserve">rmd_comid &lt;-</w:t>
+      </w:r>
+      <w:r>
+        <w:rPr>
+          <w:rStyle w:val="StringTok"/>
+        </w:rPr>
+        <w:t xml:space="preserve"> </w:t>
+      </w:r>
+      <w:r>
+        <w:rPr>
+          <w:rStyle w:val="KeywordTok"/>
+        </w:rPr>
+        <w:t xml:space="preserve">net_sample</w:t>
+      </w:r>
+      <w:r>
+        <w:rPr>
+          <w:rStyle w:val="NormalTok"/>
+        </w:rPr>
+        <w:t xml:space="preserve">(</w:t>
+      </w:r>
+      <w:r>
+        <w:rPr>
+          <w:rStyle w:val="DataTypeTok"/>
+        </w:rPr>
+        <w:t xml:space="preserve">nhdplus_path =</w:t>
+      </w:r>
+      <w:r>
+        <w:rPr>
+          <w:rStyle w:val="NormalTok"/>
+        </w:rPr>
+        <w:t xml:space="preserve"> </w:t>
+      </w:r>
+      <w:r>
+        <w:rPr>
+          <w:rStyle w:val="KeywordTok"/>
+        </w:rPr>
+        <w:t xml:space="preserve">getwd</w:t>
+      </w:r>
+      <w:r>
+        <w:rPr>
+          <w:rStyle w:val="NormalTok"/>
+        </w:rPr>
+        <w:t xml:space="preserve">(), </w:t>
+      </w:r>
+      <w:r>
+        <w:rPr>
+          <w:rStyle w:val="DataTypeTok"/>
+        </w:rPr>
+        <w:t xml:space="preserve">vpu =</w:t>
+      </w:r>
+      <w:r>
+        <w:rPr>
+          <w:rStyle w:val="NormalTok"/>
+        </w:rPr>
+        <w:t xml:space="preserve"> </w:t>
+      </w:r>
+      <w:r>
+        <w:rPr>
+          <w:rStyle w:val="StringTok"/>
+        </w:rPr>
+        <w:t xml:space="preserve">"11"</w:t>
+      </w:r>
+      <w:r>
+        <w:rPr>
+          <w:rStyle w:val="NormalTok"/>
+        </w:rPr>
+        <w:t xml:space="preserve">, </w:t>
+      </w:r>
+      <w:r>
+        <w:rPr>
+          <w:rStyle w:val="DataTypeTok"/>
+        </w:rPr>
+        <w:t xml:space="preserve">ws_order =</w:t>
+      </w:r>
+      <w:r>
+        <w:rPr>
+          <w:rStyle w:val="NormalTok"/>
+        </w:rPr>
+        <w:t xml:space="preserve"> </w:t>
+      </w:r>
+      <w:r>
+        <w:rPr>
+          <w:rStyle w:val="DecValTok"/>
+        </w:rPr>
+        <w:t xml:space="preserve">5</w:t>
+      </w:r>
+      <w:r>
+        <w:rPr>
+          <w:rStyle w:val="NormalTok"/>
+        </w:rPr>
+        <w:t xml:space="preserve">, </w:t>
+      </w:r>
+      <w:r>
+        <w:rPr>
+          <w:rStyle w:val="DataTypeTok"/>
+        </w:rPr>
+        <w:t xml:space="preserve">n =</w:t>
+      </w:r>
+      <w:r>
+        <w:rPr>
+          <w:rStyle w:val="NormalTok"/>
+        </w:rPr>
+        <w:t xml:space="preserve"> </w:t>
+      </w:r>
+      <w:r>
+        <w:rPr>
+          <w:rStyle w:val="DecValTok"/>
+        </w:rPr>
+        <w:t xml:space="preserve">3</w:t>
+      </w:r>
+      <w:r>
+        <w:rPr>
+          <w:rStyle w:val="NormalTok"/>
+        </w:rPr>
+        <w:t xml:space="preserve">)</w:t>
+      </w:r>
+      <w:r>
+        <w:br w:type="textWrapping"/>
+      </w:r>
+      <w:r>
+        <w:rPr>
+          <w:rStyle w:val="KeywordTok"/>
+        </w:rPr>
+        <w:t xml:space="preserve">print</w:t>
+      </w:r>
+      <w:r>
+        <w:rPr>
+          <w:rStyle w:val="NormalTok"/>
+        </w:rPr>
+        <w:t xml:space="preserve">(rmd_comid)</w:t>
+      </w:r>
+    </w:p>
+    <w:p>
+      <w:pPr>
+        <w:pStyle w:val="SourceCode"/>
+      </w:pPr>
+      <w:r>
+        <w:rPr>
+          <w:rStyle w:val="VerbatimChar"/>
+        </w:rPr>
+        <w:t xml:space="preserve">## [1]   705826 19934867 13990473</w:t>
+      </w:r>
+    </w:p>
+    <w:p>
+      <w:pPr>
+        <w:pStyle w:val="SourceCode"/>
+      </w:pPr>
+      <w:r>
+        <w:rPr>
+          <w:rStyle w:val="CommentTok"/>
+        </w:rPr>
+        <w:t xml:space="preserve"># net_delin queries all COMID's upsteam comid's from root</w:t>
+      </w:r>
+      <w:r>
+        <w:br w:type="textWrapping"/>
+      </w:r>
+      <w:r>
+        <w:rPr>
+          <w:rStyle w:val="CommentTok"/>
+        </w:rPr>
+        <w:t xml:space="preserve"># inpput group_comids must be character</w:t>
+      </w:r>
+      <w:r>
+        <w:br w:type="textWrapping"/>
+      </w:r>
+      <w:r>
+        <w:rPr>
+          <w:rStyle w:val="NormalTok"/>
+        </w:rPr>
+        <w:t xml:space="preserve">rmd_netdelin &lt;-</w:t>
+      </w:r>
+      <w:r>
+        <w:rPr>
+          <w:rStyle w:val="StringTok"/>
+        </w:rPr>
+        <w:t xml:space="preserve"> </w:t>
+      </w:r>
+      <w:r>
+        <w:rPr>
+          <w:rStyle w:val="KeywordTok"/>
+        </w:rPr>
+        <w:t xml:space="preserve">net_delin</w:t>
+      </w:r>
+      <w:r>
+        <w:rPr>
+          <w:rStyle w:val="NormalTok"/>
+        </w:rPr>
+        <w:t xml:space="preserve">(</w:t>
+      </w:r>
+      <w:r>
+        <w:rPr>
+          <w:rStyle w:val="DataTypeTok"/>
+        </w:rPr>
+        <w:t xml:space="preserve">group_comid =</w:t>
+      </w:r>
+      <w:r>
+        <w:rPr>
+          <w:rStyle w:val="NormalTok"/>
+        </w:rPr>
+        <w:t xml:space="preserve"> </w:t>
+      </w:r>
+      <w:r>
+        <w:rPr>
+          <w:rStyle w:val="KeywordTok"/>
+        </w:rPr>
+        <w:t xml:space="preserve">as.character</w:t>
+      </w:r>
+      <w:r>
+        <w:rPr>
+          <w:rStyle w:val="NormalTok"/>
+        </w:rPr>
+        <w:t xml:space="preserve">(rmd_comid),</w:t>
+      </w:r>
+      <w:r>
+        <w:br w:type="textWrapping"/>
+      </w:r>
+      <w:r>
+        <w:rPr>
+          <w:rStyle w:val="NormalTok"/>
+        </w:rPr>
+        <w:t xml:space="preserve">                          </w:t>
+      </w:r>
+      <w:r>
+        <w:rPr>
+          <w:rStyle w:val="DataTypeTok"/>
+        </w:rPr>
+        <w:t xml:space="preserve">nhdplus_path =</w:t>
+      </w:r>
+      <w:r>
+        <w:rPr>
+          <w:rStyle w:val="NormalTok"/>
+        </w:rPr>
+        <w:t xml:space="preserve"> </w:t>
+      </w:r>
+      <w:r>
+        <w:rPr>
+          <w:rStyle w:val="KeywordTok"/>
+        </w:rPr>
+        <w:t xml:space="preserve">getwd</w:t>
+      </w:r>
+      <w:r>
+        <w:rPr>
+          <w:rStyle w:val="NormalTok"/>
+        </w:rPr>
+        <w:t xml:space="preserve">(),</w:t>
+      </w:r>
+      <w:r>
+        <w:br w:type="textWrapping"/>
+      </w:r>
+      <w:r>
+        <w:rPr>
+          <w:rStyle w:val="NormalTok"/>
+        </w:rPr>
+        <w:t xml:space="preserve">                          </w:t>
+      </w:r>
+      <w:r>
+        <w:rPr>
+          <w:rStyle w:val="DataTypeTok"/>
+        </w:rPr>
+        <w:t xml:space="preserve">vpu =</w:t>
+      </w:r>
+      <w:r>
+        <w:rPr>
+          <w:rStyle w:val="NormalTok"/>
+        </w:rPr>
+        <w:t xml:space="preserve"> </w:t>
+      </w:r>
+      <w:r>
+        <w:rPr>
+          <w:rStyle w:val="StringTok"/>
+        </w:rPr>
+        <w:t xml:space="preserve">"11"</w:t>
+      </w:r>
+      <w:r>
+        <w:rPr>
+          <w:rStyle w:val="NormalTok"/>
+        </w:rPr>
+        <w:t xml:space="preserve">)</w:t>
+      </w:r>
+    </w:p>
+    <w:p>
+      <w:pPr>
+        <w:pStyle w:val="SourceCode"/>
+      </w:pPr>
+      <w:r>
+        <w:rPr>
+          <w:rStyle w:val="VerbatimChar"/>
+        </w:rPr>
+        <w:t xml:space="preserve">## Reading layer `NHDFlowline' from data source `C:\Users\Darin\Dropbox\Dissertation\Chapter_2_StreamNetworkTools\StreamNetworkTools_git\Example_Data\NHDPlus\NHDPlusMS\NHDPlus11\NHDSnapshot\Hydrography' using driver `ESRI Shapefile'</w:t>
+      </w:r>
+      <w:r>
+        <w:br w:type="textWrapping"/>
+      </w:r>
+      <w:r>
+        <w:rPr>
+          <w:rStyle w:val="VerbatimChar"/>
+        </w:rPr>
+        <w:t xml:space="preserve">## Simple feature collection with 213620 features and 14 fields</w:t>
+      </w:r>
+      <w:r>
+        <w:br w:type="textWrapping"/>
+      </w:r>
+      <w:r>
+        <w:rPr>
+          <w:rStyle w:val="VerbatimChar"/>
+        </w:rPr>
+        <w:t xml:space="preserve">## geometry type:  LINESTRING</w:t>
+      </w:r>
+      <w:r>
+        <w:br w:type="textWrapping"/>
+      </w:r>
+      <w:r>
+        <w:rPr>
+          <w:rStyle w:val="VerbatimChar"/>
+        </w:rPr>
+        <w:t xml:space="preserve">## dimension:      XYZM</w:t>
+      </w:r>
+      <w:r>
+        <w:br w:type="textWrapping"/>
+      </w:r>
+      <w:r>
+        <w:rPr>
+          <w:rStyle w:val="VerbatimChar"/>
+        </w:rPr>
+        <w:t xml:space="preserve">## bbox:           xmin: -106.5936 ymin: 31.21435 xmax: -90.15551 ymax: 39.38232</w:t>
+      </w:r>
+      <w:r>
+        <w:br w:type="textWrapping"/>
+      </w:r>
+      <w:r>
+        <w:rPr>
+          <w:rStyle w:val="VerbatimChar"/>
+        </w:rPr>
+        <w:t xml:space="preserve">## epsg (SRID):    4269</w:t>
+      </w:r>
+      <w:r>
+        <w:br w:type="textWrapping"/>
+      </w:r>
+      <w:r>
+        <w:rPr>
+          <w:rStyle w:val="VerbatimChar"/>
+        </w:rPr>
+        <w:t xml:space="preserve">## proj4string:    +proj=longlat +datum=NAD83 +no_defs</w:t>
+      </w:r>
+    </w:p>
+    <w:p>
+      <w:pPr>
+        <w:pStyle w:val="SourceCode"/>
+      </w:pPr>
+      <w:r>
+        <w:rPr>
+          <w:rStyle w:val="CommentTok"/>
+        </w:rPr>
+        <w:t xml:space="preserve"># output is list of 3</w:t>
+      </w:r>
+      <w:r>
+        <w:br w:type="textWrapping"/>
+      </w:r>
+      <w:r>
+        <w:rPr>
+          <w:rStyle w:val="KeywordTok"/>
+        </w:rPr>
+        <w:t xml:space="preserve">str</w:t>
+      </w:r>
+      <w:r>
+        <w:rPr>
+          <w:rStyle w:val="NormalTok"/>
+        </w:rPr>
+        <w:t xml:space="preserve">(rmd_netdelin)</w:t>
+      </w:r>
+    </w:p>
+    <w:p>
+      <w:pPr>
+        <w:pStyle w:val="SourceCode"/>
+      </w:pPr>
+      <w:r>
+        <w:rPr>
+          <w:rStyle w:val="VerbatimChar"/>
+        </w:rPr>
+        <w:t xml:space="preserve">## List of 3</w:t>
+      </w:r>
+      <w:r>
+        <w:br w:type="textWrapping"/>
+      </w:r>
+      <w:r>
+        <w:rPr>
+          <w:rStyle w:val="VerbatimChar"/>
+        </w:rPr>
+        <w:t xml:space="preserve">##  $ Network      :'data.frame':   2078 obs. of  5 variables:</w:t>
+      </w:r>
+      <w:r>
+        <w:br w:type="textWrapping"/>
+      </w:r>
+      <w:r>
+        <w:rPr>
+          <w:rStyle w:val="VerbatimChar"/>
+        </w:rPr>
+        <w:t xml:space="preserve">##   ..$ group.comid: Factor w/ 3 levels "705826","19934867",..: 1 1 1 1 1 1 1 1 1 1 ...</w:t>
+      </w:r>
+      <w:r>
+        <w:br w:type="textWrapping"/>
+      </w:r>
+      <w:r>
+        <w:rPr>
+          <w:rStyle w:val="VerbatimChar"/>
+        </w:rPr>
+        <w:t xml:space="preserve">##   ..$ net.comid  : Factor w/ 2078 levels "704586","704588",..: 1 2 3 4 5 6 7 8 9 10 ...</w:t>
+      </w:r>
+      <w:r>
+        <w:br w:type="textWrapping"/>
+      </w:r>
+      <w:r>
+        <w:rPr>
+          <w:rStyle w:val="VerbatimChar"/>
+        </w:rPr>
+        <w:t xml:space="preserve">##   ..$ vpu        : Factor w/ 1 level "11": 1 1 1 1 1 1 1 1 1 1 ...</w:t>
+      </w:r>
+      <w:r>
+        <w:br w:type="textWrapping"/>
+      </w:r>
+      <w:r>
+        <w:rPr>
+          <w:rStyle w:val="VerbatimChar"/>
+        </w:rPr>
+        <w:t xml:space="preserve">##   ..$ M          : num [1:2078] 1 1 1 1 1 1 1 1 1 1 ...</w:t>
+      </w:r>
+      <w:r>
+        <w:br w:type="textWrapping"/>
+      </w:r>
+      <w:r>
+        <w:rPr>
+          <w:rStyle w:val="VerbatimChar"/>
+        </w:rPr>
+        <w:t xml:space="preserve">##   ..$ net.id     : int [1:2078] 1 1 1 1 1 1 1 1 1 1 ...</w:t>
+      </w:r>
+      <w:r>
+        <w:br w:type="textWrapping"/>
+      </w:r>
+      <w:r>
+        <w:rPr>
+          <w:rStyle w:val="VerbatimChar"/>
+        </w:rPr>
+        <w:t xml:space="preserve">##  $ Nested_COMIDs: NULL</w:t>
+      </w:r>
+      <w:r>
+        <w:br w:type="textWrapping"/>
+      </w:r>
+      <w:r>
+        <w:rPr>
+          <w:rStyle w:val="VerbatimChar"/>
+        </w:rPr>
+        <w:t xml:space="preserve">##  $ SF_Obj       :Classes 'sf' and 'data.frame':  2078 obs. of  6 variables:</w:t>
+      </w:r>
+      <w:r>
+        <w:br w:type="textWrapping"/>
+      </w:r>
+      <w:r>
+        <w:rPr>
+          <w:rStyle w:val="VerbatimChar"/>
+        </w:rPr>
+        <w:t xml:space="preserve">##   ..$ COMID      : int [1:2078] 705826 705818 705694 705664 705654 705634 705624 706598 705542 705536 ...</w:t>
+      </w:r>
+      <w:r>
+        <w:br w:type="textWrapping"/>
+      </w:r>
+      <w:r>
+        <w:rPr>
+          <w:rStyle w:val="VerbatimChar"/>
+        </w:rPr>
+        <w:t xml:space="preserve">##   ..$ group.comid: chr [1:2078] "705826" "705826" "705826" "705826" ...</w:t>
+      </w:r>
+      <w:r>
+        <w:br w:type="textWrapping"/>
+      </w:r>
+      <w:r>
+        <w:rPr>
+          <w:rStyle w:val="VerbatimChar"/>
+        </w:rPr>
+        <w:t xml:space="preserve">##   ..$ VPUID      : chr [1:2078] "11" "11" "11" "11" ...</w:t>
+      </w:r>
+      <w:r>
+        <w:br w:type="textWrapping"/>
+      </w:r>
+      <w:r>
+        <w:rPr>
+          <w:rStyle w:val="VerbatimChar"/>
+        </w:rPr>
+        <w:t xml:space="preserve">##   ..$ Meas       : num [1:2078] 1 1 1 1 1 1 1 1 1 1 ...</w:t>
+      </w:r>
+      <w:r>
+        <w:br w:type="textWrapping"/>
+      </w:r>
+      <w:r>
+        <w:rPr>
+          <w:rStyle w:val="VerbatimChar"/>
+        </w:rPr>
+        <w:t xml:space="preserve">##   ..$ net.id     : num [1:2078] 1 1 1 1 1 1 1 1 1 1 ...</w:t>
+      </w:r>
+      <w:r>
+        <w:br w:type="textWrapping"/>
+      </w:r>
+      <w:r>
+        <w:rPr>
+          <w:rStyle w:val="VerbatimChar"/>
+        </w:rPr>
+        <w:t xml:space="preserve">##   ..$ geometry   :sfc_LINESTRING of length 2078; first list element:  XYZM [1:11, 1:4] -96.2 -96.2 -96.2 -96.2 -96.2 ...</w:t>
+      </w:r>
+      <w:r>
+        <w:br w:type="textWrapping"/>
+      </w:r>
+      <w:r>
+        <w:rPr>
+          <w:rStyle w:val="VerbatimChar"/>
+        </w:rPr>
+        <w:t xml:space="preserve">##   ..- attr(*, "sf_column")= chr "geometry"</w:t>
+      </w:r>
+      <w:r>
+        <w:br w:type="textWrapping"/>
+      </w:r>
+      <w:r>
+        <w:rPr>
+          <w:rStyle w:val="VerbatimChar"/>
+        </w:rPr>
+        <w:t xml:space="preserve">##   ..- attr(*, "agr")= Factor w/ 3 levels "constant","aggregate",..: NA NA NA NA NA</w:t>
+      </w:r>
+      <w:r>
+        <w:br w:type="textWrapping"/>
+      </w:r>
+      <w:r>
+        <w:rPr>
+          <w:rStyle w:val="VerbatimChar"/>
+        </w:rPr>
+        <w:t xml:space="preserve">##   .. ..- attr(*, "names")= chr [1:5] "COMID" "group.comid" "VPUID" "Meas" ...</w:t>
+      </w:r>
+    </w:p>
+    <w:p>
+      <w:pPr>
+        <w:pStyle w:val="SourceCode"/>
+      </w:pPr>
+      <w:r>
+        <w:rPr>
+          <w:rStyle w:val="CommentTok"/>
+        </w:rPr>
+        <w:t xml:space="preserve"># can write network as shapefile with</w:t>
+      </w:r>
+      <w:r>
+        <w:br w:type="textWrapping"/>
+      </w:r>
+      <w:r>
+        <w:rPr>
+          <w:rStyle w:val="KeywordTok"/>
+        </w:rPr>
+        <w:t xml:space="preserve">library</w:t>
+      </w:r>
+      <w:r>
+        <w:rPr>
+          <w:rStyle w:val="NormalTok"/>
+        </w:rPr>
+        <w:t xml:space="preserve">(sf)</w:t>
+      </w:r>
+    </w:p>
+    <w:p>
+      <w:pPr>
+        <w:pStyle w:val="SourceCode"/>
+      </w:pPr>
+      <w:r>
+        <w:rPr>
+          <w:rStyle w:val="VerbatimChar"/>
+        </w:rPr>
+        <w:t xml:space="preserve">## Warning: package 'sf' was built under R version 3.4.4</w:t>
+      </w:r>
+    </w:p>
+    <w:p>
+      <w:pPr>
+        <w:pStyle w:val="SourceCode"/>
+      </w:pPr>
+      <w:r>
+        <w:rPr>
+          <w:rStyle w:val="VerbatimChar"/>
+        </w:rPr>
+        <w:t xml:space="preserve">## Linking to GEOS 3.6.1, GDAL 2.2.3, proj.4 4.9.3</w:t>
+      </w:r>
+    </w:p>
+    <w:p>
+      <w:pPr>
+        <w:pStyle w:val="SourceCode"/>
+      </w:pPr>
+      <w:r>
+        <w:rPr>
+          <w:rStyle w:val="KeywordTok"/>
+        </w:rPr>
+        <w:t xml:space="preserve">write_sf</w:t>
+      </w:r>
+      <w:r>
+        <w:rPr>
+          <w:rStyle w:val="NormalTok"/>
+        </w:rPr>
+        <w:t xml:space="preserve">(rmd_netdelin</w:t>
+      </w:r>
+      <w:r>
+        <w:rPr>
+          <w:rStyle w:val="OperatorTok"/>
+        </w:rPr>
+        <w:t xml:space="preserve">$</w:t>
+      </w:r>
+      <w:r>
+        <w:rPr>
+          <w:rStyle w:val="NormalTok"/>
+        </w:rPr>
+        <w:t xml:space="preserve">SF_Obj, </w:t>
+      </w:r>
+      <w:r>
+        <w:rPr>
+          <w:rStyle w:val="KeywordTok"/>
+        </w:rPr>
+        <w:t xml:space="preserve">paste</w:t>
+      </w:r>
+      <w:r>
+        <w:rPr>
+          <w:rStyle w:val="NormalTok"/>
+        </w:rPr>
+        <w:t xml:space="preserve">(</w:t>
+      </w:r>
+      <w:r>
+        <w:rPr>
+          <w:rStyle w:val="KeywordTok"/>
+        </w:rPr>
+        <w:t xml:space="preserve">getwd</w:t>
+      </w:r>
+      <w:r>
+        <w:rPr>
+          <w:rStyle w:val="NormalTok"/>
+        </w:rPr>
+        <w:t xml:space="preserve">(),</w:t>
+      </w:r>
+      <w:r>
+        <w:rPr>
+          <w:rStyle w:val="StringTok"/>
+        </w:rPr>
+        <w:t xml:space="preserve">"/rmd_netdelin.shp"</w:t>
+      </w:r>
+      <w:r>
+        <w:rPr>
+          <w:rStyle w:val="NormalTok"/>
+        </w:rPr>
+        <w:t xml:space="preserve">, </w:t>
+      </w:r>
+      <w:r>
+        <w:rPr>
+          <w:rStyle w:val="DataTypeTok"/>
+        </w:rPr>
+        <w:t xml:space="preserve">sep =</w:t>
+      </w:r>
+      <w:r>
+        <w:rPr>
+          <w:rStyle w:val="NormalTok"/>
+        </w:rPr>
+        <w:t xml:space="preserve"> </w:t>
+      </w:r>
+      <w:r>
+        <w:rPr>
+          <w:rStyle w:val="StringTok"/>
+        </w:rPr>
+        <w:t xml:space="preserve">""</w:t>
+      </w:r>
+      <w:r>
+        <w:rPr>
+          <w:rStyle w:val="NormalTok"/>
+        </w:rPr>
+        <w:t xml:space="preserve">))</w:t>
+      </w:r>
+    </w:p>
+    <w:p>
+      <w:pPr>
+        <w:pStyle w:val="SourceCode"/>
+      </w:pPr>
+      <w:r>
+        <w:rPr>
+          <w:rStyle w:val="VerbatimChar"/>
+        </w:rPr>
+        <w:t xml:space="preserve">## Warning in abbreviate_shapefile_names(obj): Field names abbreviated for</w:t>
+      </w:r>
+      <w:r>
+        <w:br w:type="textWrapping"/>
+      </w:r>
+      <w:r>
+        <w:rPr>
+          <w:rStyle w:val="VerbatimChar"/>
+        </w:rPr>
+        <w:t xml:space="preserve">## ESRI Shapefile driver</w:t>
+      </w:r>
+    </w:p>
+    <w:p>
+      <w:pPr>
+        <w:pStyle w:val="SourceCode"/>
+      </w:pPr>
+      <w:r>
+        <w:rPr>
+          <w:rStyle w:val="CommentTok"/>
+        </w:rPr>
+        <w:t xml:space="preserve"># value added attribute queries for NHDPlusV2</w:t>
+      </w:r>
+      <w:r>
+        <w:br w:type="textWrapping"/>
+      </w:r>
+      <w:r>
+        <w:rPr>
+          <w:rStyle w:val="CommentTok"/>
+        </w:rPr>
+        <w:t xml:space="preserve"># landcover percentage are for sub-catchments</w:t>
+      </w:r>
+      <w:r>
+        <w:br w:type="textWrapping"/>
+      </w:r>
+      <w:r>
+        <w:rPr>
+          <w:rStyle w:val="NormalTok"/>
+        </w:rPr>
+        <w:t xml:space="preserve">rmd_netlc &lt;-</w:t>
+      </w:r>
+      <w:r>
+        <w:rPr>
+          <w:rStyle w:val="StringTok"/>
+        </w:rPr>
+        <w:t xml:space="preserve"> </w:t>
+      </w:r>
+      <w:r>
+        <w:rPr>
+          <w:rStyle w:val="KeywordTok"/>
+        </w:rPr>
+        <w:t xml:space="preserve">net_lc</w:t>
+      </w:r>
+      <w:r>
+        <w:rPr>
+          <w:rStyle w:val="NormalTok"/>
+        </w:rPr>
+        <w:t xml:space="preserve">(</w:t>
+      </w:r>
+      <w:r>
+        <w:rPr>
+          <w:rStyle w:val="DataTypeTok"/>
+        </w:rPr>
+        <w:t xml:space="preserve">netdelin =</w:t>
+      </w:r>
+      <w:r>
+        <w:rPr>
+          <w:rStyle w:val="NormalTok"/>
+        </w:rPr>
+        <w:t xml:space="preserve"> rmd_netdelin, </w:t>
+      </w:r>
+      <w:r>
+        <w:rPr>
+          <w:rStyle w:val="DataTypeTok"/>
+        </w:rPr>
+        <w:t xml:space="preserve">vpu =</w:t>
+      </w:r>
+      <w:r>
+        <w:rPr>
+          <w:rStyle w:val="NormalTok"/>
+        </w:rPr>
+        <w:t xml:space="preserve"> </w:t>
+      </w:r>
+      <w:r>
+        <w:rPr>
+          <w:rStyle w:val="StringTok"/>
+        </w:rPr>
+        <w:t xml:space="preserve">"11"</w:t>
+      </w:r>
+      <w:r>
+        <w:rPr>
+          <w:rStyle w:val="NormalTok"/>
+        </w:rPr>
+        <w:t xml:space="preserve">, </w:t>
+      </w:r>
+      <w:r>
+        <w:rPr>
+          <w:rStyle w:val="DataTypeTok"/>
+        </w:rPr>
+        <w:t xml:space="preserve">nhdplus_path =</w:t>
+      </w:r>
+      <w:r>
+        <w:rPr>
+          <w:rStyle w:val="NormalTok"/>
+        </w:rPr>
+        <w:t xml:space="preserve"> </w:t>
+      </w:r>
+      <w:r>
+        <w:rPr>
+          <w:rStyle w:val="KeywordTok"/>
+        </w:rPr>
+        <w:t xml:space="preserve">getwd</w:t>
+      </w:r>
+      <w:r>
+        <w:rPr>
+          <w:rStyle w:val="NormalTok"/>
+        </w:rPr>
+        <w:t xml:space="preserve">())</w:t>
+      </w:r>
+      <w:r>
+        <w:br w:type="textWrapping"/>
+      </w:r>
+      <w:r>
+        <w:rPr>
+          <w:rStyle w:val="CommentTok"/>
+        </w:rPr>
+        <w:t xml:space="preserve"># field headings follow https://www.mrlc.gov/nlcd11_leg.php</w:t>
+      </w:r>
+      <w:r>
+        <w:br w:type="textWrapping"/>
+      </w:r>
+      <w:r>
+        <w:rPr>
+          <w:rStyle w:val="KeywordTok"/>
+        </w:rPr>
+        <w:t xml:space="preserve">head</w:t>
+      </w:r>
+      <w:r>
+        <w:rPr>
+          <w:rStyle w:val="NormalTok"/>
+        </w:rPr>
+        <w:t xml:space="preserve">(rmd_netlc)</w:t>
+      </w:r>
+    </w:p>
+    <w:p>
+      <w:pPr>
+        <w:pStyle w:val="SourceCode"/>
+      </w:pPr>
+      <w:r>
+        <w:rPr>
+          <w:rStyle w:val="VerbatimChar"/>
+        </w:rPr>
+        <w:t xml:space="preserve">##   net.id group.comid.x group.comid.y vpu MISSDATAA NLCD11PC NLCD12PC</w:t>
+      </w:r>
+      <w:r>
+        <w:br w:type="textWrapping"/>
+      </w:r>
+      <w:r>
+        <w:rPr>
+          <w:rStyle w:val="VerbatimChar"/>
+        </w:rPr>
+        <w:t xml:space="preserve">## 1      1        705826        705826  11         0 0.696823        0</w:t>
+      </w:r>
+      <w:r>
+        <w:br w:type="textWrapping"/>
+      </w:r>
+      <w:r>
+        <w:rPr>
+          <w:rStyle w:val="VerbatimChar"/>
+        </w:rPr>
+        <w:t xml:space="preserve">## 2      2      19934867      19934867  11         0 2.153897        0</w:t>
+      </w:r>
+      <w:r>
+        <w:br w:type="textWrapping"/>
+      </w:r>
+      <w:r>
+        <w:rPr>
+          <w:rStyle w:val="VerbatimChar"/>
+        </w:rPr>
+        <w:t xml:space="preserve">## 3      3      13990473      13990473  11         0 0.144916        0</w:t>
+      </w:r>
+      <w:r>
+        <w:br w:type="textWrapping"/>
+      </w:r>
+      <w:r>
+        <w:rPr>
+          <w:rStyle w:val="VerbatimChar"/>
+        </w:rPr>
+        <w:t xml:space="preserve">##   NLCD21PC NLCD22PC NLCD23PC NLCD24PC NLCD31PC  NLCD41PC  NLCD42PC</w:t>
+      </w:r>
+      <w:r>
+        <w:br w:type="textWrapping"/>
+      </w:r>
+      <w:r>
+        <w:rPr>
+          <w:rStyle w:val="VerbatimChar"/>
+        </w:rPr>
+        <w:t xml:space="preserve">## 1 3.372037 0.238229 0.071137 0.019918 0.200605 51.806951  1.841492</w:t>
+      </w:r>
+      <w:r>
+        <w:br w:type="textWrapping"/>
+      </w:r>
+      <w:r>
+        <w:rPr>
+          <w:rStyle w:val="VerbatimChar"/>
+        </w:rPr>
+        <w:t xml:space="preserve">## 2 2.569133 2.076524 0.136005 0.012896 0.028026 13.388480 53.016780</w:t>
+      </w:r>
+      <w:r>
+        <w:br w:type="textWrapping"/>
+      </w:r>
+      <w:r>
+        <w:rPr>
+          <w:rStyle w:val="VerbatimChar"/>
+        </w:rPr>
+        <w:t xml:space="preserve">## 3 1.816238 0.041759 0.006362 0.002159 0.423368  0.354966  0.985115</w:t>
+      </w:r>
+      <w:r>
+        <w:br w:type="textWrapping"/>
+      </w:r>
+      <w:r>
+        <w:rPr>
+          <w:rStyle w:val="VerbatimChar"/>
+        </w:rPr>
+        <w:t xml:space="preserve">##   NLCD43PC NLCD51PC  NLCD52PC  NLCD71PC NLCD72PC NLCD73PC NLCD74PC</w:t>
+      </w:r>
+      <w:r>
+        <w:br w:type="textWrapping"/>
+      </w:r>
+      <w:r>
+        <w:rPr>
+          <w:rStyle w:val="VerbatimChar"/>
+        </w:rPr>
+        <w:t xml:space="preserve">## 1 0.000000        0  0.019286 26.809836        0        0        0</w:t>
+      </w:r>
+      <w:r>
+        <w:br w:type="textWrapping"/>
+      </w:r>
+      <w:r>
+        <w:rPr>
+          <w:rStyle w:val="VerbatimChar"/>
+        </w:rPr>
+        <w:t xml:space="preserve">## 2 3.552460        0  8.094093  2.669546        0        0        0</w:t>
+      </w:r>
+      <w:r>
+        <w:br w:type="textWrapping"/>
+      </w:r>
+      <w:r>
+        <w:rPr>
+          <w:rStyle w:val="VerbatimChar"/>
+        </w:rPr>
+        <w:t xml:space="preserve">## 3 0.104996        0 55.007238 30.814557        0        0        0</w:t>
+      </w:r>
+      <w:r>
+        <w:br w:type="textWrapping"/>
+      </w:r>
+      <w:r>
+        <w:rPr>
+          <w:rStyle w:val="VerbatimChar"/>
+        </w:rPr>
+        <w:t xml:space="preserve">##    NLCD81PC NLCD82PC</w:t>
+      </w:r>
+      <w:r>
+        <w:br w:type="textWrapping"/>
+      </w:r>
+      <w:r>
+        <w:rPr>
+          <w:rStyle w:val="VerbatimChar"/>
+        </w:rPr>
+        <w:t xml:space="preserve">## 1 13.989899 0.920825</w:t>
+      </w:r>
+      <w:r>
+        <w:br w:type="textWrapping"/>
+      </w:r>
+      <w:r>
+        <w:rPr>
+          <w:rStyle w:val="VerbatimChar"/>
+        </w:rPr>
+        <w:t xml:space="preserve">## 2  8.039931 0.036279</w:t>
+      </w:r>
+      <w:r>
+        <w:br w:type="textWrapping"/>
+      </w:r>
+      <w:r>
+        <w:rPr>
+          <w:rStyle w:val="VerbatimChar"/>
+        </w:rPr>
+        <w:t xml:space="preserve">## 3  0.000000 9.959761</w:t>
+      </w:r>
+    </w:p>
+    <w:p>
+      <w:pPr>
+        <w:pStyle w:val="SourceCode"/>
+      </w:pPr>
+      <w:r>
+        <w:rPr>
+          <w:rStyle w:val="CommentTok"/>
+        </w:rPr>
+        <w:t xml:space="preserve"># climate variables follow world clim, bioclim variables and were calculated from 1971-2001 PRISM</w:t>
+      </w:r>
+      <w:r>
+        <w:br w:type="textWrapping"/>
+      </w:r>
+      <w:r>
+        <w:rPr>
+          <w:rStyle w:val="CommentTok"/>
+        </w:rPr>
+        <w:t xml:space="preserve"># where necessary units are in tempp in deg C and ppt in mm</w:t>
+      </w:r>
+      <w:r>
+        <w:br w:type="textWrapping"/>
+      </w:r>
+      <w:r>
+        <w:rPr>
+          <w:rStyle w:val="NormalTok"/>
+        </w:rPr>
+        <w:t xml:space="preserve">rmd_netclim &lt;-</w:t>
+      </w:r>
+      <w:r>
+        <w:rPr>
+          <w:rStyle w:val="StringTok"/>
+        </w:rPr>
+        <w:t xml:space="preserve"> </w:t>
+      </w:r>
+      <w:r>
+        <w:rPr>
+          <w:rStyle w:val="KeywordTok"/>
+        </w:rPr>
+        <w:t xml:space="preserve">net_clim</w:t>
+      </w:r>
+      <w:r>
+        <w:rPr>
+          <w:rStyle w:val="NormalTok"/>
+        </w:rPr>
+        <w:t xml:space="preserve"> (</w:t>
+      </w:r>
+      <w:r>
+        <w:rPr>
+          <w:rStyle w:val="DataTypeTok"/>
+        </w:rPr>
+        <w:t xml:space="preserve">nhdplus_path =</w:t>
+      </w:r>
+      <w:r>
+        <w:rPr>
+          <w:rStyle w:val="NormalTok"/>
+        </w:rPr>
+        <w:t xml:space="preserve"> </w:t>
+      </w:r>
+      <w:r>
+        <w:rPr>
+          <w:rStyle w:val="KeywordTok"/>
+        </w:rPr>
+        <w:t xml:space="preserve">getwd</w:t>
+      </w:r>
+      <w:r>
+        <w:rPr>
+          <w:rStyle w:val="NormalTok"/>
+        </w:rPr>
+        <w:t xml:space="preserve">(), </w:t>
+      </w:r>
+      <w:r>
+        <w:rPr>
+          <w:rStyle w:val="DataTypeTok"/>
+        </w:rPr>
+        <w:t xml:space="preserve">vpu =</w:t>
+      </w:r>
+      <w:r>
+        <w:rPr>
+          <w:rStyle w:val="NormalTok"/>
+        </w:rPr>
+        <w:t xml:space="preserve"> </w:t>
+      </w:r>
+      <w:r>
+        <w:rPr>
+          <w:rStyle w:val="StringTok"/>
+        </w:rPr>
+        <w:t xml:space="preserve">"11"</w:t>
+      </w:r>
+      <w:r>
+        <w:rPr>
+          <w:rStyle w:val="NormalTok"/>
+        </w:rPr>
+        <w:t xml:space="preserve">, </w:t>
+      </w:r>
+      <w:r>
+        <w:rPr>
+          <w:rStyle w:val="DataTypeTok"/>
+        </w:rPr>
+        <w:t xml:space="preserve">netdelin =</w:t>
+      </w:r>
+      <w:r>
+        <w:rPr>
+          <w:rStyle w:val="NormalTok"/>
+        </w:rPr>
+        <w:t xml:space="preserve"> rmd_netdelin)</w:t>
+      </w:r>
+      <w:r>
+        <w:br w:type="textWrapping"/>
+      </w:r>
+      <w:r>
+        <w:rPr>
+          <w:rStyle w:val="KeywordTok"/>
+        </w:rPr>
+        <w:t xml:space="preserve">head</w:t>
+      </w:r>
+      <w:r>
+        <w:rPr>
+          <w:rStyle w:val="NormalTok"/>
+        </w:rPr>
+        <w:t xml:space="preserve">(rmd_netclim)</w:t>
+      </w:r>
+    </w:p>
+    <w:p>
+      <w:pPr>
+        <w:pStyle w:val="SourceCode"/>
+      </w:pPr>
+      <w:r>
+        <w:rPr>
+          <w:rStyle w:val="VerbatimChar"/>
+        </w:rPr>
+        <w:t xml:space="preserve">##   net.id group.comid vpu MISSDATAA.x    TEMPV seasonality_t warm_mo</w:t>
+      </w:r>
+      <w:r>
+        <w:br w:type="textWrapping"/>
+      </w:r>
+      <w:r>
+        <w:rPr>
+          <w:rStyle w:val="VerbatimChar"/>
+        </w:rPr>
+        <w:t xml:space="preserve">## 1      1      705826  11       -9998 16.47833      8.652224      07</w:t>
+      </w:r>
+      <w:r>
+        <w:br w:type="textWrapping"/>
+      </w:r>
+      <w:r>
+        <w:rPr>
+          <w:rStyle w:val="VerbatimChar"/>
+        </w:rPr>
+        <w:t xml:space="preserve">## 2      2    19934867  11       -9998 17.19649      7.853232      07</w:t>
+      </w:r>
+      <w:r>
+        <w:br w:type="textWrapping"/>
+      </w:r>
+      <w:r>
+        <w:rPr>
+          <w:rStyle w:val="VerbatimChar"/>
+        </w:rPr>
+        <w:t xml:space="preserve">## 3      3    13990473  11       -9998 16.09084      8.574514      07</w:t>
+      </w:r>
+      <w:r>
+        <w:br w:type="textWrapping"/>
+      </w:r>
+      <w:r>
+        <w:rPr>
+          <w:rStyle w:val="VerbatimChar"/>
+        </w:rPr>
+        <w:t xml:space="preserve">##   warm_mo_t cold_mo cold_mo_t   diff_t         warm_q_t   warm_q</w:t>
+      </w:r>
+      <w:r>
+        <w:br w:type="textWrapping"/>
+      </w:r>
+      <w:r>
+        <w:rPr>
+          <w:rStyle w:val="VerbatimChar"/>
+        </w:rPr>
+        <w:t xml:space="preserve">## 1  27.91378      01  3.874762 24.03902 26.9091515270865 06,07,08</w:t>
+      </w:r>
+      <w:r>
+        <w:br w:type="textWrapping"/>
+      </w:r>
+      <w:r>
+        <w:rPr>
+          <w:rStyle w:val="VerbatimChar"/>
+        </w:rPr>
+        <w:t xml:space="preserve">## 2  27.47276      01  5.872584 21.60018 26.6893045612873 06,07,08</w:t>
+      </w:r>
+      <w:r>
+        <w:br w:type="textWrapping"/>
+      </w:r>
+      <w:r>
+        <w:rPr>
+          <w:rStyle w:val="VerbatimChar"/>
+        </w:rPr>
+        <w:t xml:space="preserve">## 3  27.62496      01  4.098384 23.52658 26.5594821492057 06,07,08</w:t>
+      </w:r>
+      <w:r>
+        <w:br w:type="textWrapping"/>
+      </w:r>
+      <w:r>
+        <w:rPr>
+          <w:rStyle w:val="VerbatimChar"/>
+        </w:rPr>
+        <w:t xml:space="preserve">##           cold_q_t   cold_q MISSDATAA.y   PRECIPV wet_mo  wet_mo_p dry_mo</w:t>
+      </w:r>
+      <w:r>
+        <w:br w:type="textWrapping"/>
+      </w:r>
+      <w:r>
+        <w:rPr>
+          <w:rStyle w:val="VerbatimChar"/>
+        </w:rPr>
+        <w:t xml:space="preserve">## 1 5.45062902856782 12,01,02       -9998 1093.1108     05 147.18842     01</w:t>
+      </w:r>
+      <w:r>
+        <w:br w:type="textWrapping"/>
+      </w:r>
+      <w:r>
+        <w:rPr>
+          <w:rStyle w:val="VerbatimChar"/>
+        </w:rPr>
+        <w:t xml:space="preserve">## 2 7.28806018232201 12,01,02       -9998 1362.7151     11 136.71576     08</w:t>
+      </w:r>
+      <w:r>
+        <w:br w:type="textWrapping"/>
+      </w:r>
+      <w:r>
+        <w:rPr>
+          <w:rStyle w:val="VerbatimChar"/>
+        </w:rPr>
+        <w:t xml:space="preserve">## 3 5.34808932211643 12,01,02       -9998  592.3493     06  88.59351     01</w:t>
+      </w:r>
+      <w:r>
+        <w:br w:type="textWrapping"/>
+      </w:r>
+      <w:r>
+        <w:rPr>
+          <w:rStyle w:val="VerbatimChar"/>
+        </w:rPr>
+        <w:t xml:space="preserve">##   dry_mo_p seasonality_p  wet_q_p    wet_q   dry_q_p    dry_q   dry_q_t</w:t>
+      </w:r>
+      <w:r>
+        <w:br w:type="textWrapping"/>
+      </w:r>
+      <w:r>
+        <w:rPr>
+          <w:rStyle w:val="VerbatimChar"/>
+        </w:rPr>
+        <w:t xml:space="preserve">## 1 50.38008     0.3265497 371.2367 04,05,06 177.74167 12,01,02  5.450629</w:t>
+      </w:r>
+      <w:r>
+        <w:br w:type="textWrapping"/>
+      </w:r>
+      <w:r>
+        <w:rPr>
+          <w:rStyle w:val="VerbatimChar"/>
+        </w:rPr>
+        <w:t xml:space="preserve">## 2 77.49223     0.1557842 380.5230 10,11,12 267.91935 07,08,09 26.103743</w:t>
+      </w:r>
+      <w:r>
+        <w:br w:type="textWrapping"/>
+      </w:r>
+      <w:r>
+        <w:rPr>
+          <w:rStyle w:val="VerbatimChar"/>
+        </w:rPr>
+        <w:t xml:space="preserve">## 3 18.08430     0.5240224 226.1469 05,06,07  65.02709 12,01,02  5.348089</w:t>
+      </w:r>
+      <w:r>
+        <w:br w:type="textWrapping"/>
+      </w:r>
+      <w:r>
+        <w:rPr>
+          <w:rStyle w:val="VerbatimChar"/>
+        </w:rPr>
+        <w:t xml:space="preserve">##    wet_q_t warm_q_p  cold_q_p</w:t>
+      </w:r>
+      <w:r>
+        <w:br w:type="textWrapping"/>
+      </w:r>
+      <w:r>
+        <w:rPr>
+          <w:rStyle w:val="VerbatimChar"/>
+        </w:rPr>
+        <w:t xml:space="preserve">## 1 20.82361 83.60596  59.24722</w:t>
+      </w:r>
+      <w:r>
+        <w:br w:type="textWrapping"/>
+      </w:r>
+      <w:r>
+        <w:rPr>
+          <w:rStyle w:val="VerbatimChar"/>
+        </w:rPr>
+        <w:t xml:space="preserve">## 2 12.29682 99.97652 115.43143</w:t>
+      </w:r>
+      <w:r>
+        <w:br w:type="textWrapping"/>
+      </w:r>
+      <w:r>
+        <w:rPr>
+          <w:rStyle w:val="VerbatimChar"/>
+        </w:rPr>
+        <w:t xml:space="preserve">## 3 24.57697 68.51440  21.67570</w:t>
+      </w:r>
+    </w:p>
+    <w:p>
+      <w:pPr>
+        <w:pStyle w:val="SourceCode"/>
+      </w:pPr>
+      <w:r>
+        <w:rPr>
+          <w:rStyle w:val="CommentTok"/>
+        </w:rPr>
+        <w:t xml:space="preserve"># flow variables were calculated using the Mean Annual and Mean Monthly EROM</w:t>
+      </w:r>
+      <w:r>
+        <w:br w:type="textWrapping"/>
+      </w:r>
+      <w:r>
+        <w:rPr>
+          <w:rStyle w:val="NormalTok"/>
+        </w:rPr>
+        <w:t xml:space="preserve">rmd_netflow &lt;-</w:t>
+      </w:r>
+      <w:r>
+        <w:rPr>
+          <w:rStyle w:val="StringTok"/>
+        </w:rPr>
+        <w:t xml:space="preserve"> </w:t>
+      </w:r>
+      <w:r>
+        <w:rPr>
+          <w:rStyle w:val="KeywordTok"/>
+        </w:rPr>
+        <w:t xml:space="preserve">net_flow</w:t>
+      </w:r>
+      <w:r>
+        <w:rPr>
+          <w:rStyle w:val="NormalTok"/>
+        </w:rPr>
+        <w:t xml:space="preserve">(</w:t>
+      </w:r>
+      <w:r>
+        <w:rPr>
+          <w:rStyle w:val="DataTypeTok"/>
+        </w:rPr>
+        <w:t xml:space="preserve">nhdplus_path =</w:t>
+      </w:r>
+      <w:r>
+        <w:rPr>
+          <w:rStyle w:val="NormalTok"/>
+        </w:rPr>
+        <w:t xml:space="preserve"> </w:t>
+      </w:r>
+      <w:r>
+        <w:rPr>
+          <w:rStyle w:val="KeywordTok"/>
+        </w:rPr>
+        <w:t xml:space="preserve">getwd</w:t>
+      </w:r>
+      <w:r>
+        <w:rPr>
+          <w:rStyle w:val="NormalTok"/>
+        </w:rPr>
+        <w:t xml:space="preserve">(), </w:t>
+      </w:r>
+      <w:r>
+        <w:rPr>
+          <w:rStyle w:val="DataTypeTok"/>
+        </w:rPr>
+        <w:t xml:space="preserve">vpu =</w:t>
+      </w:r>
+      <w:r>
+        <w:rPr>
+          <w:rStyle w:val="NormalTok"/>
+        </w:rPr>
+        <w:t xml:space="preserve"> </w:t>
+      </w:r>
+      <w:r>
+        <w:rPr>
+          <w:rStyle w:val="StringTok"/>
+        </w:rPr>
+        <w:t xml:space="preserve">"11"</w:t>
+      </w:r>
+      <w:r>
+        <w:rPr>
+          <w:rStyle w:val="NormalTok"/>
+        </w:rPr>
+        <w:t xml:space="preserve">, </w:t>
+      </w:r>
+      <w:r>
+        <w:rPr>
+          <w:rStyle w:val="DataTypeTok"/>
+        </w:rPr>
+        <w:t xml:space="preserve">netdelin =</w:t>
+      </w:r>
+      <w:r>
+        <w:rPr>
+          <w:rStyle w:val="NormalTok"/>
+        </w:rPr>
+        <w:t xml:space="preserve"> rmd_netdelin)</w:t>
+      </w:r>
+      <w:r>
+        <w:br w:type="textWrapping"/>
+      </w:r>
+      <w:r>
+        <w:rPr>
+          <w:rStyle w:val="KeywordTok"/>
+        </w:rPr>
+        <w:t xml:space="preserve">head</w:t>
+      </w:r>
+      <w:r>
+        <w:rPr>
+          <w:rStyle w:val="NormalTok"/>
+        </w:rPr>
+        <w:t xml:space="preserve">(rmd_netflow)</w:t>
+      </w:r>
+    </w:p>
+    <w:p>
+      <w:pPr>
+        <w:pStyle w:val="SourceCode"/>
+      </w:pPr>
+      <w:r>
+        <w:rPr>
+          <w:rStyle w:val="VerbatimChar"/>
+        </w:rPr>
+        <w:t xml:space="preserve">##   net.id group.comid vpu RUNOFFVC MAQ0001E minMMQ0001E maxMMQ0001E</w:t>
+      </w:r>
+      <w:r>
+        <w:br w:type="textWrapping"/>
+      </w:r>
+      <w:r>
+        <w:rPr>
+          <w:rStyle w:val="VerbatimChar"/>
+        </w:rPr>
+        <w:t xml:space="preserve">## 1      1      705826  11 246.0341  177.225      38.275     320.760</w:t>
+      </w:r>
+      <w:r>
+        <w:br w:type="textWrapping"/>
+      </w:r>
+      <w:r>
+        <w:rPr>
+          <w:rStyle w:val="VerbatimChar"/>
+        </w:rPr>
+        <w:t xml:space="preserve">## 2      2    19934867  11 474.0126    1.721       0.314       8.946</w:t>
+      </w:r>
+      <w:r>
+        <w:br w:type="textWrapping"/>
+      </w:r>
+      <w:r>
+        <w:rPr>
+          <w:rStyle w:val="VerbatimChar"/>
+        </w:rPr>
+        <w:t xml:space="preserve">## 3      3    13990473  11  28.8797    0.013       0.000       0.026</w:t>
+      </w:r>
+      <w:r>
+        <w:br w:type="textWrapping"/>
+      </w:r>
+      <w:r>
+        <w:rPr>
+          <w:rStyle w:val="VerbatimChar"/>
+        </w:rPr>
+        <w:t xml:space="preserve">##   covMMQ0001E  V0001E minMMV0001E maxMMV0001E covMMV0001E</w:t>
+      </w:r>
+      <w:r>
+        <w:br w:type="textWrapping"/>
+      </w:r>
+      <w:r>
+        <w:rPr>
+          <w:rStyle w:val="VerbatimChar"/>
+        </w:rPr>
+        <w:t xml:space="preserve">## 1   1.3682590 1.38933     0.78742     1.78960    3.140682</w:t>
+      </w:r>
+      <w:r>
+        <w:br w:type="textWrapping"/>
+      </w:r>
+      <w:r>
+        <w:rPr>
+          <w:rStyle w:val="VerbatimChar"/>
+        </w:rPr>
+        <w:t xml:space="preserve">## 2   0.8912998 0.60271     0.42765     1.01460    3.453205</w:t>
+      </w:r>
+      <w:r>
+        <w:br w:type="textWrapping"/>
+      </w:r>
+      <w:r>
+        <w:rPr>
+          <w:rStyle w:val="VerbatimChar"/>
+        </w:rPr>
+        <w:t xml:space="preserve">## 3   1.5168199 0.48893     0.30839     0.56926    6.235584</w:t>
+      </w:r>
+    </w:p>
+    <w:p>
+      <w:pPr>
+        <w:pStyle w:val="SourceCode"/>
+      </w:pPr>
+      <w:r>
+        <w:rPr>
+          <w:rStyle w:val="CommentTok"/>
+        </w:rPr>
+        <w:t xml:space="preserve"># network scale topology</w:t>
+      </w:r>
+      <w:r>
+        <w:br w:type="textWrapping"/>
+      </w:r>
+      <w:r>
+        <w:rPr>
+          <w:rStyle w:val="NormalTok"/>
+        </w:rPr>
+        <w:t xml:space="preserve">rmd_netclac &lt;-</w:t>
+      </w:r>
+      <w:r>
+        <w:rPr>
+          <w:rStyle w:val="StringTok"/>
+        </w:rPr>
+        <w:t xml:space="preserve"> </w:t>
+      </w:r>
+      <w:r>
+        <w:rPr>
+          <w:rStyle w:val="KeywordTok"/>
+        </w:rPr>
+        <w:t xml:space="preserve">net_calc</w:t>
+      </w:r>
+      <w:r>
+        <w:rPr>
+          <w:rStyle w:val="NormalTok"/>
+        </w:rPr>
+        <w:t xml:space="preserve">(</w:t>
+      </w:r>
+      <w:r>
+        <w:rPr>
+          <w:rStyle w:val="DataTypeTok"/>
+        </w:rPr>
+        <w:t xml:space="preserve">netdelin =</w:t>
+      </w:r>
+      <w:r>
+        <w:rPr>
+          <w:rStyle w:val="NormalTok"/>
+        </w:rPr>
+        <w:t xml:space="preserve"> rmd_netdelin, </w:t>
+      </w:r>
+      <w:r>
+        <w:rPr>
+          <w:rStyle w:val="DataTypeTok"/>
+        </w:rPr>
+        <w:t xml:space="preserve">vpu =</w:t>
+      </w:r>
+      <w:r>
+        <w:rPr>
+          <w:rStyle w:val="NormalTok"/>
+        </w:rPr>
+        <w:t xml:space="preserve"> </w:t>
+      </w:r>
+      <w:r>
+        <w:rPr>
+          <w:rStyle w:val="StringTok"/>
+        </w:rPr>
+        <w:t xml:space="preserve">"11"</w:t>
+      </w:r>
+      <w:r>
+        <w:rPr>
+          <w:rStyle w:val="NormalTok"/>
+        </w:rPr>
+        <w:t xml:space="preserve">, </w:t>
+      </w:r>
+      <w:r>
+        <w:rPr>
+          <w:rStyle w:val="DataTypeTok"/>
+        </w:rPr>
+        <w:t xml:space="preserve">nhdplus_path =</w:t>
+      </w:r>
+      <w:r>
+        <w:rPr>
+          <w:rStyle w:val="NormalTok"/>
+        </w:rPr>
+        <w:t xml:space="preserve"> </w:t>
+      </w:r>
+      <w:r>
+        <w:rPr>
+          <w:rStyle w:val="KeywordTok"/>
+        </w:rPr>
+        <w:t xml:space="preserve">getwd</w:t>
+      </w:r>
+      <w:r>
+        <w:rPr>
+          <w:rStyle w:val="NormalTok"/>
+        </w:rPr>
+        <w:t xml:space="preserve">())</w:t>
+      </w:r>
+      <w:r>
+        <w:br w:type="textWrapping"/>
+      </w:r>
+      <w:r>
+        <w:rPr>
+          <w:rStyle w:val="KeywordTok"/>
+        </w:rPr>
+        <w:t xml:space="preserve">head</w:t>
+      </w:r>
+      <w:r>
+        <w:rPr>
+          <w:rStyle w:val="NormalTok"/>
+        </w:rPr>
+        <w:t xml:space="preserve">(rmd_netclac)</w:t>
+      </w:r>
+    </w:p>
+    <w:p>
+      <w:pPr>
+        <w:pStyle w:val="SourceCode"/>
+      </w:pPr>
+      <w:r>
+        <w:rPr>
+          <w:rStyle w:val="VerbatimChar"/>
+        </w:rPr>
+        <w:t xml:space="preserve">##   net.id    COMID vpu M WS.ord head.h2o trib.jun reach.cnt diver.cnt  NA</w:t>
+      </w:r>
+      <w:r>
+        <w:br w:type="textWrapping"/>
+      </w:r>
+      <w:r>
+        <w:rPr>
+          <w:rStyle w:val="VerbatimChar"/>
+        </w:rPr>
+        <w:t xml:space="preserve">## 1      1   705826  11 1      5      209      208       417    705826   8</w:t>
+      </w:r>
+      <w:r>
+        <w:br w:type="textWrapping"/>
+      </w:r>
+      <w:r>
+        <w:rPr>
+          <w:rStyle w:val="VerbatimChar"/>
+        </w:rPr>
+        <w:t xml:space="preserve">## 2      2 19934867  11 1      5      145      144       289  19934867  51</w:t>
+      </w:r>
+      <w:r>
+        <w:br w:type="textWrapping"/>
+      </w:r>
+      <w:r>
+        <w:rPr>
+          <w:rStyle w:val="VerbatimChar"/>
+        </w:rPr>
+        <w:t xml:space="preserve">## 3      3 13990473  11 1      5      171      170       341  13990473 232</w:t>
+      </w:r>
+      <w:r>
+        <w:br w:type="textWrapping"/>
+      </w:r>
+      <w:r>
+        <w:rPr>
+          <w:rStyle w:val="VerbatimChar"/>
+        </w:rPr>
+        <w:t xml:space="preserve">##    AreaSQKM LengthKM drain.den</w:t>
+      </w:r>
+      <w:r>
+        <w:br w:type="textWrapping"/>
+      </w:r>
+      <w:r>
+        <w:rPr>
+          <w:rStyle w:val="VerbatimChar"/>
+        </w:rPr>
+        <w:t xml:space="preserve">## 1  569.3265  728.314 1.2792554</w:t>
+      </w:r>
+      <w:r>
+        <w:br w:type="textWrapping"/>
+      </w:r>
+      <w:r>
+        <w:rPr>
+          <w:rStyle w:val="VerbatimChar"/>
+        </w:rPr>
+        <w:t xml:space="preserve">## 2  523.4373  636.600 1.2161915</w:t>
+      </w:r>
+      <w:r>
+        <w:br w:type="textWrapping"/>
+      </w:r>
+      <w:r>
+        <w:rPr>
+          <w:rStyle w:val="VerbatimChar"/>
+        </w:rPr>
+        <w:t xml:space="preserve">## 3 3084.1281 1563.365 0.5069066</w:t>
+      </w:r>
+    </w:p>
+    <w:p>
+      <w:pPr>
+        <w:pStyle w:val="SourceCode"/>
+      </w:pPr>
+      <w:r>
+        <w:rPr>
+          <w:rStyle w:val="CommentTok"/>
+        </w:rPr>
+        <w:t xml:space="preserve"># net_hort M values are not included here</w:t>
+      </w:r>
+      <w:r>
+        <w:br w:type="textWrapping"/>
+      </w:r>
+      <w:r>
+        <w:rPr>
+          <w:rStyle w:val="NormalTok"/>
+        </w:rPr>
+        <w:t xml:space="preserve">rmd_nethort &lt;-</w:t>
+      </w:r>
+      <w:r>
+        <w:rPr>
+          <w:rStyle w:val="StringTok"/>
+        </w:rPr>
+        <w:t xml:space="preserve"> </w:t>
+      </w:r>
+      <w:r>
+        <w:rPr>
+          <w:rStyle w:val="KeywordTok"/>
+        </w:rPr>
+        <w:t xml:space="preserve">net_hort</w:t>
+      </w:r>
+      <w:r>
+        <w:rPr>
+          <w:rStyle w:val="NormalTok"/>
+        </w:rPr>
+        <w:t xml:space="preserve">(</w:t>
+      </w:r>
+      <w:r>
+        <w:rPr>
+          <w:rStyle w:val="DataTypeTok"/>
+        </w:rPr>
+        <w:t xml:space="preserve">netdelin =</w:t>
+      </w:r>
+      <w:r>
+        <w:rPr>
+          <w:rStyle w:val="NormalTok"/>
+        </w:rPr>
+        <w:t xml:space="preserve"> rmd_netdelin, </w:t>
+      </w:r>
+      <w:r>
+        <w:rPr>
+          <w:rStyle w:val="DataTypeTok"/>
+        </w:rPr>
+        <w:t xml:space="preserve">vpu =</w:t>
+      </w:r>
+      <w:r>
+        <w:rPr>
+          <w:rStyle w:val="NormalTok"/>
+        </w:rPr>
+        <w:t xml:space="preserve"> </w:t>
+      </w:r>
+      <w:r>
+        <w:rPr>
+          <w:rStyle w:val="StringTok"/>
+        </w:rPr>
+        <w:t xml:space="preserve">"11"</w:t>
+      </w:r>
+      <w:r>
+        <w:rPr>
+          <w:rStyle w:val="NormalTok"/>
+        </w:rPr>
+        <w:t xml:space="preserve">, </w:t>
+      </w:r>
+      <w:r>
+        <w:rPr>
+          <w:rStyle w:val="DataTypeTok"/>
+        </w:rPr>
+        <w:t xml:space="preserve">nhdplus_path =</w:t>
+      </w:r>
+      <w:r>
+        <w:rPr>
+          <w:rStyle w:val="NormalTok"/>
+        </w:rPr>
+        <w:t xml:space="preserve"> </w:t>
+      </w:r>
+      <w:r>
+        <w:rPr>
+          <w:rStyle w:val="KeywordTok"/>
+        </w:rPr>
+        <w:t xml:space="preserve">getwd</w:t>
+      </w:r>
+      <w:r>
+        <w:rPr>
+          <w:rStyle w:val="NormalTok"/>
+        </w:rPr>
+        <w:t xml:space="preserve">())</w:t>
+      </w:r>
+      <w:r>
+        <w:br w:type="textWrapping"/>
+      </w:r>
+      <w:r>
+        <w:rPr>
+          <w:rStyle w:val="KeywordTok"/>
+        </w:rPr>
+        <w:t xml:space="preserve">str</w:t>
+      </w:r>
+      <w:r>
+        <w:rPr>
+          <w:rStyle w:val="NormalTok"/>
+        </w:rPr>
+        <w:t xml:space="preserve">(rmd_nethort)</w:t>
+      </w:r>
+    </w:p>
+    <w:p>
+      <w:pPr>
+        <w:pStyle w:val="SourceCode"/>
+      </w:pPr>
+      <w:r>
+        <w:rPr>
+          <w:rStyle w:val="VerbatimChar"/>
+        </w:rPr>
+        <w:t xml:space="preserve">## List of 2</w:t>
+      </w:r>
+      <w:r>
+        <w:br w:type="textWrapping"/>
+      </w:r>
+      <w:r>
+        <w:rPr>
+          <w:rStyle w:val="VerbatimChar"/>
+        </w:rPr>
+        <w:t xml:space="preserve">##  $ topology  :'data.frame':  15 obs. of  5 variables:</w:t>
+      </w:r>
+      <w:r>
+        <w:br w:type="textWrapping"/>
+      </w:r>
+      <w:r>
+        <w:rPr>
+          <w:rStyle w:val="VerbatimChar"/>
+        </w:rPr>
+        <w:t xml:space="preserve">##   ..$ group.comid: Factor w/ 3 levels "705826","19934867",..: 1 1 1 1 1 2 2 2 2 2 ...</w:t>
+      </w:r>
+      <w:r>
+        <w:br w:type="textWrapping"/>
+      </w:r>
+      <w:r>
+        <w:rPr>
+          <w:rStyle w:val="VerbatimChar"/>
+        </w:rPr>
+        <w:t xml:space="preserve">##   ..$ str_ord    : int [1:15] 1 2 3 4 5 1 2 3 4 5 ...</w:t>
+      </w:r>
+      <w:r>
+        <w:br w:type="textWrapping"/>
+      </w:r>
+      <w:r>
+        <w:rPr>
+          <w:rStyle w:val="VerbatimChar"/>
+        </w:rPr>
+        <w:t xml:space="preserve">##   ..$ str_num    : int [1:15] 209 46 8 3 1 145 34 9 3 1 ...</w:t>
+      </w:r>
+      <w:r>
+        <w:br w:type="textWrapping"/>
+      </w:r>
+      <w:r>
+        <w:rPr>
+          <w:rStyle w:val="VerbatimChar"/>
+        </w:rPr>
+        <w:t xml:space="preserve">##   ..$ str_len    : num [1:15] 2.2 2.3 12.3 12.7 22.9 ...</w:t>
+      </w:r>
+      <w:r>
+        <w:br w:type="textWrapping"/>
+      </w:r>
+      <w:r>
+        <w:rPr>
+          <w:rStyle w:val="VerbatimChar"/>
+        </w:rPr>
+        <w:t xml:space="preserve">##   ..$ str_area   : num [1:15] 1.82 1.92 7.61 8.3 13.9 ...</w:t>
+      </w:r>
+      <w:r>
+        <w:br w:type="textWrapping"/>
+      </w:r>
+      <w:r>
+        <w:rPr>
+          <w:rStyle w:val="VerbatimChar"/>
+        </w:rPr>
+        <w:t xml:space="preserve">##  $ Horton_est:'data.frame':  3 obs. of  8 variables:</w:t>
+      </w:r>
+      <w:r>
+        <w:br w:type="textWrapping"/>
+      </w:r>
+      <w:r>
+        <w:rPr>
+          <w:rStyle w:val="VerbatimChar"/>
+        </w:rPr>
+        <w:t xml:space="preserve">##   ..$ COMID: Factor w/ 3 levels "705826","19934867",..: 1 2 3</w:t>
+      </w:r>
+      <w:r>
+        <w:br w:type="textWrapping"/>
+      </w:r>
+      <w:r>
+        <w:rPr>
+          <w:rStyle w:val="VerbatimChar"/>
+        </w:rPr>
+        <w:t xml:space="preserve">##   ..$ ohm  : int [1:3] 4 4 4</w:t>
+      </w:r>
+      <w:r>
+        <w:br w:type="textWrapping"/>
+      </w:r>
+      <w:r>
+        <w:rPr>
+          <w:rStyle w:val="VerbatimChar"/>
+        </w:rPr>
+        <w:t xml:space="preserve">##   ..$ Rb   : num [1:3] 4.25 3.66 4.51</w:t>
+      </w:r>
+      <w:r>
+        <w:br w:type="textWrapping"/>
+      </w:r>
+      <w:r>
+        <w:rPr>
+          <w:rStyle w:val="VerbatimChar"/>
+        </w:rPr>
+        <w:t xml:space="preserve">##   ..$ Rb.r2: num [1:3] 0.989 0.996 0.997</w:t>
+      </w:r>
+      <w:r>
+        <w:br w:type="textWrapping"/>
+      </w:r>
+      <w:r>
+        <w:rPr>
+          <w:rStyle w:val="VerbatimChar"/>
+        </w:rPr>
+        <w:t xml:space="preserve">##   ..$ Rl   : num [1:3] 2 1.45 2.43</w:t>
+      </w:r>
+      <w:r>
+        <w:br w:type="textWrapping"/>
+      </w:r>
+      <w:r>
+        <w:rPr>
+          <w:rStyle w:val="VerbatimChar"/>
+        </w:rPr>
+        <w:t xml:space="preserve">##   ..$ Rl.r2: num [1:3] 0.819 0.808 0.828</w:t>
+      </w:r>
+      <w:r>
+        <w:br w:type="textWrapping"/>
+      </w:r>
+      <w:r>
+        <w:rPr>
+          <w:rStyle w:val="VerbatimChar"/>
+        </w:rPr>
+        <w:t xml:space="preserve">##   ..$ Ra   : num [1:3] 1.81 1.32 2.32</w:t>
+      </w:r>
+      <w:r>
+        <w:br w:type="textWrapping"/>
+      </w:r>
+      <w:r>
+        <w:rPr>
+          <w:rStyle w:val="VerbatimChar"/>
+        </w:rPr>
+        <w:t xml:space="preserve">##   ..$ Ra.r2: num [1:3] 0.837 0.625 0.82</w:t>
+      </w:r>
+    </w:p>
+    <w:p>
+      <w:pPr>
+        <w:pStyle w:val="SourceCode"/>
+      </w:pPr>
+      <w:r>
+        <w:rPr>
+          <w:rStyle w:val="CommentTok"/>
+        </w:rPr>
+        <w:t xml:space="preserve"># net sinu gives values for each reach (comid) within a network</w:t>
+      </w:r>
+      <w:r>
+        <w:br w:type="textWrapping"/>
+      </w:r>
+      <w:r>
+        <w:rPr>
+          <w:rStyle w:val="NormalTok"/>
+        </w:rPr>
+        <w:t xml:space="preserve">rmd_netsinu &lt;-</w:t>
+      </w:r>
+      <w:r>
+        <w:rPr>
+          <w:rStyle w:val="StringTok"/>
+        </w:rPr>
+        <w:t xml:space="preserve"> </w:t>
+      </w:r>
+      <w:r>
+        <w:rPr>
+          <w:rStyle w:val="KeywordTok"/>
+        </w:rPr>
+        <w:t xml:space="preserve">net_sinu</w:t>
+      </w:r>
+      <w:r>
+        <w:rPr>
+          <w:rStyle w:val="NormalTok"/>
+        </w:rPr>
+        <w:t xml:space="preserve"> (</w:t>
+      </w:r>
+      <w:r>
+        <w:rPr>
+          <w:rStyle w:val="DataTypeTok"/>
+        </w:rPr>
+        <w:t xml:space="preserve">netdelin =</w:t>
+      </w:r>
+      <w:r>
+        <w:rPr>
+          <w:rStyle w:val="NormalTok"/>
+        </w:rPr>
+        <w:t xml:space="preserve"> rmd_netdelin, </w:t>
+      </w:r>
+      <w:r>
+        <w:rPr>
+          <w:rStyle w:val="DataTypeTok"/>
+        </w:rPr>
+        <w:t xml:space="preserve">nhdplus_path =</w:t>
+      </w:r>
+      <w:r>
+        <w:rPr>
+          <w:rStyle w:val="NormalTok"/>
+        </w:rPr>
+        <w:t xml:space="preserve"> </w:t>
+      </w:r>
+      <w:r>
+        <w:rPr>
+          <w:rStyle w:val="KeywordTok"/>
+        </w:rPr>
+        <w:t xml:space="preserve">getwd</w:t>
+      </w:r>
+      <w:r>
+        <w:rPr>
+          <w:rStyle w:val="NormalTok"/>
+        </w:rPr>
+        <w:t xml:space="preserve">(), </w:t>
+      </w:r>
+      <w:r>
+        <w:rPr>
+          <w:rStyle w:val="DataTypeTok"/>
+        </w:rPr>
+        <w:t xml:space="preserve">vpu =</w:t>
+      </w:r>
+      <w:r>
+        <w:rPr>
+          <w:rStyle w:val="NormalTok"/>
+        </w:rPr>
+        <w:t xml:space="preserve"> </w:t>
+      </w:r>
+      <w:r>
+        <w:rPr>
+          <w:rStyle w:val="StringTok"/>
+        </w:rPr>
+        <w:t xml:space="preserve">"11"</w:t>
+      </w:r>
+      <w:r>
+        <w:rPr>
+          <w:rStyle w:val="NormalTok"/>
+        </w:rPr>
+        <w:t xml:space="preserve">)</w:t>
+      </w:r>
+    </w:p>
+    <w:p>
+      <w:pPr>
+        <w:pStyle w:val="SourceCode"/>
+      </w:pPr>
+      <w:r>
+        <w:rPr>
+          <w:rStyle w:val="VerbatimChar"/>
+        </w:rPr>
+        <w:t xml:space="preserve">## Warning: package 'bindrcpp' was built under R version 3.4.4</w:t>
+      </w:r>
+    </w:p>
+    <w:p>
+      <w:pPr>
+        <w:pStyle w:val="SourceCode"/>
+      </w:pPr>
+      <w:r>
+        <w:rPr>
+          <w:rStyle w:val="KeywordTok"/>
+        </w:rPr>
+        <w:t xml:space="preserve">head</w:t>
+      </w:r>
+      <w:r>
+        <w:rPr>
+          <w:rStyle w:val="NormalTok"/>
+        </w:rPr>
+        <w:t xml:space="preserve">(rmd_netsinu)</w:t>
+      </w:r>
+    </w:p>
+    <w:p>
+      <w:pPr>
+        <w:pStyle w:val="SourceCode"/>
+      </w:pPr>
+      <w:r>
+        <w:rPr>
+          <w:rStyle w:val="VerbatimChar"/>
+        </w:rPr>
+        <w:t xml:space="preserve">##   net.comid group.comid    tot.len     str.len sinuosity MaxElevSM</w:t>
+      </w:r>
+      <w:r>
+        <w:br w:type="textWrapping"/>
+      </w:r>
+      <w:r>
+        <w:rPr>
+          <w:rStyle w:val="VerbatimChar"/>
+        </w:rPr>
+        <w:t xml:space="preserve">## 1    704586      705826  575.156 m  547.2009 m  1.051087     26806</w:t>
+      </w:r>
+      <w:r>
+        <w:br w:type="textWrapping"/>
+      </w:r>
+      <w:r>
+        <w:rPr>
+          <w:rStyle w:val="VerbatimChar"/>
+        </w:rPr>
+        <w:t xml:space="preserve">## 2    704588      705826 3434.614 m 2935.0834 m  1.170193     28630</w:t>
+      </w:r>
+      <w:r>
+        <w:br w:type="textWrapping"/>
+      </w:r>
+      <w:r>
+        <w:rPr>
+          <w:rStyle w:val="VerbatimChar"/>
+        </w:rPr>
+        <w:t xml:space="preserve">## 3    704590      705826 1549.236 m 1461.7208 m  1.059871     26985</w:t>
+      </w:r>
+      <w:r>
+        <w:br w:type="textWrapping"/>
+      </w:r>
+      <w:r>
+        <w:rPr>
+          <w:rStyle w:val="VerbatimChar"/>
+        </w:rPr>
+        <w:t xml:space="preserve">## 4    704592      705826 4118.652 m 3315.8033 m  1.242128     26780</w:t>
+      </w:r>
+      <w:r>
+        <w:br w:type="textWrapping"/>
+      </w:r>
+      <w:r>
+        <w:rPr>
+          <w:rStyle w:val="VerbatimChar"/>
+        </w:rPr>
+        <w:t xml:space="preserve">## 5    704594      705826 1134.234 m  915.5378 m  1.238872     26772</w:t>
+      </w:r>
+      <w:r>
+        <w:br w:type="textWrapping"/>
+      </w:r>
+      <w:r>
+        <w:rPr>
+          <w:rStyle w:val="VerbatimChar"/>
+        </w:rPr>
+        <w:t xml:space="preserve">## 6    704596      705826 1904.930 m 1841.0118 m  1.034719     25705</w:t>
+      </w:r>
+      <w:r>
+        <w:br w:type="textWrapping"/>
+      </w:r>
+      <w:r>
+        <w:rPr>
+          <w:rStyle w:val="VerbatimChar"/>
+        </w:rPr>
+        <w:t xml:space="preserve">##   MinElevSM SlopeNHDPlus</w:t>
+      </w:r>
+      <w:r>
+        <w:br w:type="textWrapping"/>
+      </w:r>
+      <w:r>
+        <w:rPr>
+          <w:rStyle w:val="VerbatimChar"/>
+        </w:rPr>
+        <w:t xml:space="preserve">## 1     26156   0.01529411</w:t>
+      </w:r>
+      <w:r>
+        <w:br w:type="textWrapping"/>
+      </w:r>
+      <w:r>
+        <w:rPr>
+          <w:rStyle w:val="VerbatimChar"/>
+        </w:rPr>
+        <w:t xml:space="preserve">## 2     24524   0.01250304</w:t>
+      </w:r>
+      <w:r>
+        <w:br w:type="textWrapping"/>
+      </w:r>
+      <w:r>
+        <w:rPr>
+          <w:rStyle w:val="VerbatimChar"/>
+        </w:rPr>
+        <w:t xml:space="preserve">## 3     24524   0.01757857</w:t>
+      </w:r>
+      <w:r>
+        <w:br w:type="textWrapping"/>
+      </w:r>
+      <w:r>
+        <w:rPr>
+          <w:rStyle w:val="VerbatimChar"/>
+        </w:rPr>
+        <w:t xml:space="preserve">## 4     24485   0.00578522</w:t>
+      </w:r>
+      <w:r>
+        <w:br w:type="textWrapping"/>
+      </w:r>
+      <w:r>
+        <w:rPr>
+          <w:rStyle w:val="VerbatimChar"/>
+        </w:rPr>
+        <w:t xml:space="preserve">## 5     24679   0.02124873</w:t>
+      </w:r>
+      <w:r>
+        <w:br w:type="textWrapping"/>
+      </w:r>
+      <w:r>
+        <w:rPr>
+          <w:rStyle w:val="VerbatimChar"/>
+        </w:rPr>
+        <w:t xml:space="preserve">## 6     23784   0.01094586</w:t>
+      </w:r>
+    </w:p>
+    <w:p>
+      <w:pPr>
+        <w:pStyle w:val="SourceCode"/>
+      </w:pPr>
+      <w:r>
+        <w:rPr>
+          <w:rStyle w:val="CommentTok"/>
+        </w:rPr>
+        <w:t xml:space="preserve"># can be aggregated as a network mean</w:t>
+      </w:r>
+      <w:r>
+        <w:br w:type="textWrapping"/>
+      </w:r>
+      <w:r>
+        <w:rPr>
+          <w:rStyle w:val="NormalTok"/>
+        </w:rPr>
+        <w:t xml:space="preserve">mean.sinu &lt;-</w:t>
+      </w:r>
+      <w:r>
+        <w:rPr>
+          <w:rStyle w:val="StringTok"/>
+        </w:rPr>
+        <w:t xml:space="preserve"> </w:t>
+      </w:r>
+      <w:r>
+        <w:rPr>
+          <w:rStyle w:val="KeywordTok"/>
+        </w:rPr>
+        <w:t xml:space="preserve">aggregate</w:t>
+      </w:r>
+      <w:r>
+        <w:rPr>
+          <w:rStyle w:val="NormalTok"/>
+        </w:rPr>
+        <w:t xml:space="preserve">(rmd_netsinu[,</w:t>
+      </w:r>
+      <w:r>
+        <w:rPr>
+          <w:rStyle w:val="StringTok"/>
+        </w:rPr>
+        <w:t xml:space="preserve">"sinuosity"</w:t>
+      </w:r>
+      <w:r>
+        <w:rPr>
+          <w:rStyle w:val="NormalTok"/>
+        </w:rPr>
+        <w:t xml:space="preserve">],</w:t>
+      </w:r>
+      <w:r>
+        <w:br w:type="textWrapping"/>
+      </w:r>
+      <w:r>
+        <w:rPr>
+          <w:rStyle w:val="NormalTok"/>
+        </w:rPr>
+        <w:t xml:space="preserve">                       </w:t>
+      </w:r>
+      <w:r>
+        <w:rPr>
+          <w:rStyle w:val="DataTypeTok"/>
+        </w:rPr>
+        <w:t xml:space="preserve">by =</w:t>
+      </w:r>
+      <w:r>
+        <w:rPr>
+          <w:rStyle w:val="NormalTok"/>
+        </w:rPr>
+        <w:t xml:space="preserve"> </w:t>
+      </w:r>
+      <w:r>
+        <w:rPr>
+          <w:rStyle w:val="KeywordTok"/>
+        </w:rPr>
+        <w:t xml:space="preserve">list</w:t>
+      </w:r>
+      <w:r>
+        <w:rPr>
+          <w:rStyle w:val="NormalTok"/>
+        </w:rPr>
+        <w:t xml:space="preserve">(</w:t>
+      </w:r>
+      <w:r>
+        <w:rPr>
+          <w:rStyle w:val="DataTypeTok"/>
+        </w:rPr>
+        <w:t xml:space="preserve">group.comid =</w:t>
+      </w:r>
+      <w:r>
+        <w:rPr>
+          <w:rStyle w:val="NormalTok"/>
+        </w:rPr>
+        <w:t xml:space="preserve"> rmd_netsinu[,</w:t>
+      </w:r>
+      <w:r>
+        <w:rPr>
+          <w:rStyle w:val="StringTok"/>
+        </w:rPr>
+        <w:t xml:space="preserve">"group.comid"</w:t>
+      </w:r>
+      <w:r>
+        <w:rPr>
+          <w:rStyle w:val="NormalTok"/>
+        </w:rPr>
+        <w:t xml:space="preserve">]),</w:t>
+      </w:r>
+      <w:r>
+        <w:br w:type="textWrapping"/>
+      </w:r>
+      <w:r>
+        <w:rPr>
+          <w:rStyle w:val="NormalTok"/>
+        </w:rPr>
+        <w:t xml:space="preserve">                       mean)</w:t>
+      </w:r>
+      <w:r>
+        <w:br w:type="textWrapping"/>
+      </w:r>
+      <w:r>
+        <w:rPr>
+          <w:rStyle w:val="KeywordTok"/>
+        </w:rPr>
+        <w:t xml:space="preserve">head</w:t>
+      </w:r>
+      <w:r>
+        <w:rPr>
+          <w:rStyle w:val="NormalTok"/>
+        </w:rPr>
+        <w:t xml:space="preserve">(mean.sinu)</w:t>
+      </w:r>
+    </w:p>
+    <w:p>
+      <w:pPr>
+        <w:pStyle w:val="SourceCode"/>
+      </w:pPr>
+      <w:r>
+        <w:rPr>
+          <w:rStyle w:val="VerbatimChar"/>
+        </w:rPr>
+        <w:t xml:space="preserve">##   group.comid        x</w:t>
+      </w:r>
+      <w:r>
+        <w:br w:type="textWrapping"/>
+      </w:r>
+      <w:r>
+        <w:rPr>
+          <w:rStyle w:val="VerbatimChar"/>
+        </w:rPr>
+        <w:t xml:space="preserve">## 1    13990473 1.114830</w:t>
+      </w:r>
+      <w:r>
+        <w:br w:type="textWrapping"/>
+      </w:r>
+      <w:r>
+        <w:rPr>
+          <w:rStyle w:val="VerbatimChar"/>
+        </w:rPr>
+        <w:t xml:space="preserve">## 2    19934867 1.190541</w:t>
+      </w:r>
+      <w:r>
+        <w:br w:type="textWrapping"/>
+      </w:r>
+      <w:r>
+        <w:rPr>
+          <w:rStyle w:val="VerbatimChar"/>
+        </w:rPr>
+        <w:t xml:space="preserve">## 3      705826 1.315362</w:t>
+      </w:r>
+    </w:p>
+    <w:p>
+      <w:pPr>
+        <w:pStyle w:val="SourceCode"/>
+      </w:pPr>
+      <w:r>
+        <w:rPr>
+          <w:rStyle w:val="CommentTok"/>
+        </w:rPr>
+        <w:t xml:space="preserve"># net_conflu resullts are given by each confluence</w:t>
+      </w:r>
+      <w:r>
+        <w:br w:type="textWrapping"/>
+      </w:r>
+      <w:r>
+        <w:rPr>
+          <w:rStyle w:val="CommentTok"/>
+        </w:rPr>
+        <w:t xml:space="preserve"># this takes a while - ended</w:t>
+      </w:r>
+      <w:r>
+        <w:br w:type="textWrapping"/>
+      </w:r>
+      <w:r>
+        <w:rPr>
+          <w:rStyle w:val="CommentTok"/>
+        </w:rPr>
+        <w:t xml:space="preserve">#rmd_netconflu &lt;- net_conflu(netdelin = rmd_netdelin,</w:t>
+      </w:r>
+      <w:r>
+        <w:br w:type="textWrapping"/>
+      </w:r>
+      <w:r>
+        <w:rPr>
+          <w:rStyle w:val="NormalTok"/>
+        </w:rPr>
+        <w:t xml:space="preserve"> </w:t>
+      </w:r>
+      <w:r>
+        <w:rPr>
+          <w:rStyle w:val="CommentTok"/>
+        </w:rPr>
+        <w:t xml:space="preserve">#                           nhdplus_path = getwd(),</w:t>
+      </w:r>
+      <w:r>
+        <w:br w:type="textWrapping"/>
+      </w:r>
+      <w:r>
+        <w:rPr>
+          <w:rStyle w:val="NormalTok"/>
+        </w:rPr>
+        <w:t xml:space="preserve">  </w:t>
+      </w:r>
+      <w:r>
+        <w:rPr>
+          <w:rStyle w:val="CommentTok"/>
+        </w:rPr>
+        <w:t xml:space="preserve">#                          vpu = "11")</w:t>
       </w:r>
     </w:p>
     <w:sectPr/>
@@ -317,7 +3059,7 @@
     </w:lvl>
   </w:abstractNum>
   <w:abstractNum w:abstractNumId="990">
-    <w:nsid w:val="d684c9ce"/>
+    <w:nsid w:val="6d190eb5"/>
     <w:multiLevelType w:val="multilevel"/>
     <w:lvl w:ilvl="0">
       <w:numFmt w:val="bullet"/>

</xml_diff>